<commit_message>
add progresscicle as benefit
</commit_message>
<xml_diff>
--- a/doc/doc.docx
+++ b/doc/doc.docx
@@ -1,6 +1,6 @@
 
 <file path=word/document.xml><?xml version="1.0" encoding="utf-8"?>
-<w:document xmlns:wpc="http://schemas.microsoft.com/office/word/2010/wordprocessingCanvas" xmlns:cx="http://schemas.microsoft.com/office/drawing/2014/chartex" xmlns:cx1="http://schemas.microsoft.com/office/drawing/2015/9/8/chartex" xmlns:cx2="http://schemas.microsoft.com/office/drawing/2015/10/21/chartex" xmlns:cx3="http://schemas.microsoft.com/office/drawing/2016/5/9/chartex" xmlns:cx4="http://schemas.microsoft.com/office/drawing/2016/5/10/chartex" xmlns:cx5="http://schemas.microsoft.com/office/drawing/2016/5/11/chartex" xmlns:cx6="http://schemas.microsoft.com/office/drawing/2016/5/12/chartex" xmlns:cx7="http://schemas.microsoft.com/office/drawing/2016/5/13/chartex" xmlns:cx8="http://schemas.microsoft.com/office/drawing/2016/5/14/chartex" xmlns:mc="http://schemas.openxmlformats.org/markup-compatibility/2006" xmlns:aink="http://schemas.microsoft.com/office/drawing/2016/ink" xmlns:am3d="http://schemas.microsoft.com/office/drawing/2017/model3d" xmlns:o="urn:schemas-microsoft-com:office:office" xmlns:oel="http://schemas.microsoft.com/office/2019/extlst" xmlns:r="http://schemas.openxmlformats.org/officeDocument/2006/relationships" xmlns:m="http://schemas.openxmlformats.org/officeDocument/2006/math" xmlns:v="urn:schemas-microsoft-com:vml" xmlns:wp14="http://schemas.microsoft.com/office/word/2010/wordprocessingDrawing" xmlns:wp="http://schemas.openxmlformats.org/drawingml/2006/wordprocessingDrawing" xmlns:w10="urn:schemas-microsoft-com:office:word" xmlns:w="http://schemas.openxmlformats.org/wordprocessingml/2006/main" xmlns:w14="http://schemas.microsoft.com/office/word/2010/wordml" xmlns:w15="http://schemas.microsoft.com/office/word/2012/wordml" xmlns:w16cex="http://schemas.microsoft.com/office/word/2018/wordml/cex" xmlns:w16cid="http://schemas.microsoft.com/office/word/2016/wordml/cid" xmlns:w16="http://schemas.microsoft.com/office/word/2018/wordml" xmlns:w16du="http://schemas.microsoft.com/office/word/2023/wordml/word16du" xmlns:w16sdtdh="http://schemas.microsoft.com/office/word/2020/wordml/sdtdatahash" xmlns:w16se="http://schemas.microsoft.com/office/word/2015/wordml/symex" xmlns:wpg="http://schemas.microsoft.com/office/word/2010/wordprocessingGroup" xmlns:wpi="http://schemas.microsoft.com/office/word/2010/wordprocessingInk" xmlns:wne="http://schemas.microsoft.com/office/word/2006/wordml" xmlns:wps="http://schemas.microsoft.com/office/word/2010/wordprocessingShape" mc:Ignorable="w14 w15 w16se w16cid w16 w16cex w16sdtdh w16du wp14">
+<w:document xmlns:wpc="http://schemas.microsoft.com/office/word/2010/wordprocessingCanvas" xmlns:cx="http://schemas.microsoft.com/office/drawing/2014/chartex" xmlns:cx1="http://schemas.microsoft.com/office/drawing/2015/9/8/chartex" xmlns:cx2="http://schemas.microsoft.com/office/drawing/2015/10/21/chartex" xmlns:cx3="http://schemas.microsoft.com/office/drawing/2016/5/9/chartex" xmlns:cx4="http://schemas.microsoft.com/office/drawing/2016/5/10/chartex" xmlns:cx5="http://schemas.microsoft.com/office/drawing/2016/5/11/chartex" xmlns:cx6="http://schemas.microsoft.com/office/drawing/2016/5/12/chartex" xmlns:cx7="http://schemas.microsoft.com/office/drawing/2016/5/13/chartex" xmlns:cx8="http://schemas.microsoft.com/office/drawing/2016/5/14/chartex" xmlns:mc="http://schemas.openxmlformats.org/markup-compatibility/2006" xmlns:aink="http://schemas.microsoft.com/office/drawing/2016/ink" xmlns:am3d="http://schemas.microsoft.com/office/drawing/2017/model3d" xmlns:o="urn:schemas-microsoft-com:office:office" xmlns:r="http://schemas.openxmlformats.org/officeDocument/2006/relationships" xmlns:m="http://schemas.openxmlformats.org/officeDocument/2006/math" xmlns:v="urn:schemas-microsoft-com:vml" xmlns:wp14="http://schemas.microsoft.com/office/word/2010/wordprocessingDrawing" xmlns:wp="http://schemas.openxmlformats.org/drawingml/2006/wordprocessingDrawing" xmlns:w10="urn:schemas-microsoft-com:office:word" xmlns:w="http://schemas.openxmlformats.org/wordprocessingml/2006/main" xmlns:w14="http://schemas.microsoft.com/office/word/2010/wordml" xmlns:w15="http://schemas.microsoft.com/office/word/2012/wordml" xmlns:w16cex="http://schemas.microsoft.com/office/word/2018/wordml/cex" xmlns:w16cid="http://schemas.microsoft.com/office/word/2016/wordml/cid" xmlns:w16="http://schemas.microsoft.com/office/word/2018/wordml" xmlns:w16sdtdh="http://schemas.microsoft.com/office/word/2020/wordml/sdtdatahash" xmlns:w16se="http://schemas.microsoft.com/office/word/2015/wordml/symex" xmlns:wpg="http://schemas.microsoft.com/office/word/2010/wordprocessingGroup" xmlns:wpi="http://schemas.microsoft.com/office/word/2010/wordprocessingInk" xmlns:wne="http://schemas.microsoft.com/office/word/2006/wordml" xmlns:wps="http://schemas.microsoft.com/office/word/2010/wordprocessingShape" mc:Ignorable="w14 w15 w16se w16cid w16 w16cex w16sdtdh wp14">
   <w:body>
     <w:sdt>
       <w:sdtPr>
@@ -49,7 +49,7 @@
               </w:tcPr>
               <w:p>
                 <w:pPr>
-                  <w:pStyle w:val="NoSpacing"/>
+                  <w:pStyle w:val="KeinLeerraum"/>
                 </w:pPr>
               </w:p>
             </w:tc>
@@ -60,7 +60,7 @@
               </w:tcPr>
               <w:p>
                 <w:pPr>
-                  <w:pStyle w:val="NoSpacing"/>
+                  <w:pStyle w:val="KeinLeerraum"/>
                 </w:pPr>
                 <w:sdt>
                   <w:sdtPr>
@@ -81,6 +81,7 @@
                       <w:calendar w:val="gregorian"/>
                     </w:date>
                   </w:sdtPr>
+                  <w:sdtEndPr/>
                   <w:sdtContent>
                     <w:r>
                       <w:rPr>
@@ -102,7 +103,7 @@
               </w:tcPr>
               <w:p>
                 <w:pPr>
-                  <w:pStyle w:val="NoSpacing"/>
+                  <w:pStyle w:val="KeinLeerraum"/>
                 </w:pPr>
               </w:p>
             </w:tc>
@@ -137,7 +138,7 @@
                     </w:tcPr>
                     <w:p>
                       <w:pPr>
-                        <w:pStyle w:val="NoSpacing"/>
+                        <w:pStyle w:val="KeinLeerraum"/>
                         <w:framePr w:hSpace="187" w:wrap="around" w:hAnchor="text" w:yAlign="bottom"/>
                         <w:suppressOverlap/>
                       </w:pPr>
@@ -153,7 +154,7 @@
                     </w:tcPr>
                     <w:p>
                       <w:pPr>
-                        <w:pStyle w:val="NoSpacing"/>
+                        <w:pStyle w:val="KeinLeerraum"/>
                         <w:framePr w:hSpace="187" w:wrap="around" w:hAnchor="text" w:yAlign="bottom"/>
                         <w:suppressOverlap/>
                       </w:pPr>
@@ -173,7 +174,7 @@
                     </w:tcPr>
                     <w:p>
                       <w:pPr>
-                        <w:pStyle w:val="NoSpacing"/>
+                        <w:pStyle w:val="KeinLeerraum"/>
                         <w:framePr w:hSpace="187" w:wrap="around" w:hAnchor="text" w:yAlign="bottom"/>
                         <w:suppressOverlap/>
                       </w:pPr>
@@ -189,7 +190,7 @@
                     </w:tcPr>
                     <w:p>
                       <w:pPr>
-                        <w:pStyle w:val="NoSpacing"/>
+                        <w:pStyle w:val="KeinLeerraum"/>
                         <w:framePr w:hSpace="187" w:wrap="around" w:hAnchor="text" w:yAlign="bottom"/>
                         <w:suppressOverlap/>
                       </w:pPr>
@@ -210,7 +211,7 @@
                     </w:tcPr>
                     <w:p>
                       <w:pPr>
-                        <w:pStyle w:val="NoSpacing"/>
+                        <w:pStyle w:val="KeinLeerraum"/>
                         <w:framePr w:hSpace="187" w:wrap="around" w:hAnchor="text" w:yAlign="bottom"/>
                         <w:suppressOverlap/>
                       </w:pPr>
@@ -226,7 +227,7 @@
                     </w:tcPr>
                     <w:p>
                       <w:pPr>
-                        <w:pStyle w:val="NoSpacing"/>
+                        <w:pStyle w:val="KeinLeerraum"/>
                         <w:framePr w:hSpace="187" w:wrap="around" w:hAnchor="text" w:yAlign="bottom"/>
                         <w:suppressOverlap/>
                       </w:pPr>
@@ -246,7 +247,7 @@
                     </w:tcPr>
                     <w:p>
                       <w:pPr>
-                        <w:pStyle w:val="NoSpacing"/>
+                        <w:pStyle w:val="KeinLeerraum"/>
                         <w:framePr w:hSpace="187" w:wrap="around" w:hAnchor="text" w:yAlign="bottom"/>
                         <w:suppressOverlap/>
                       </w:pPr>
@@ -262,7 +263,7 @@
                     </w:tcPr>
                     <w:p>
                       <w:pPr>
-                        <w:pStyle w:val="NoSpacing"/>
+                        <w:pStyle w:val="KeinLeerraum"/>
                         <w:framePr w:hSpace="187" w:wrap="around" w:hAnchor="text" w:yAlign="bottom"/>
                         <w:suppressOverlap/>
                       </w:pPr>
@@ -272,7 +273,7 @@
               </w:tbl>
               <w:p>
                 <w:pPr>
-                  <w:pStyle w:val="NoSpacing"/>
+                  <w:pStyle w:val="KeinLeerraum"/>
                 </w:pPr>
               </w:p>
             </w:tc>
@@ -284,7 +285,7 @@
               </w:tcPr>
               <w:p>
                 <w:pPr>
-                  <w:pStyle w:val="NoSpacing"/>
+                  <w:pStyle w:val="KeinLeerraum"/>
                 </w:pPr>
               </w:p>
             </w:tc>
@@ -307,7 +308,7 @@
               </w:tcPr>
               <w:p>
                 <w:pPr>
-                  <w:pStyle w:val="NoSpacing"/>
+                  <w:pStyle w:val="KeinLeerraum"/>
                   <w:rPr>
                     <w:rFonts w:asciiTheme="majorHAnsi" w:eastAsiaTheme="majorEastAsia" w:hAnsiTheme="majorHAnsi" w:cstheme="majorBidi"/>
                     <w:color w:val="53548A" w:themeColor="accent1"/>
@@ -331,6 +332,7 @@
                     <w:dataBinding w:prefixMappings="xmlns:ns0='http://schemas.openxmlformats.org/package/2006/metadata/core-properties' xmlns:ns1='http://purl.org/dc/elements/1.1/'" w:xpath="/ns0:coreProperties[1]/ns1:title[1]" w:storeItemID="{6C3C8BC8-F283-45AE-878A-BAB7291924A1}"/>
                     <w:text/>
                   </w:sdtPr>
+                  <w:sdtEndPr/>
                   <w:sdtContent>
                     <w:r>
                       <w:rPr>
@@ -366,7 +368,7 @@
               </w:p>
               <w:p>
                 <w:pPr>
-                  <w:pStyle w:val="NoSpacing"/>
+                  <w:pStyle w:val="KeinLeerraum"/>
                 </w:pPr>
               </w:p>
             </w:tc>
@@ -379,7 +381,7 @@
               </w:tcPr>
               <w:p>
                 <w:pPr>
-                  <w:pStyle w:val="NoSpacing"/>
+                  <w:pStyle w:val="KeinLeerraum"/>
                 </w:pPr>
               </w:p>
             </w:tc>
@@ -391,7 +393,7 @@
               </w:tcPr>
               <w:p>
                 <w:pPr>
-                  <w:pStyle w:val="NoSpacing"/>
+                  <w:pStyle w:val="KeinLeerraum"/>
                 </w:pPr>
               </w:p>
             </w:tc>
@@ -423,7 +425,7 @@
                     </w:tcPr>
                     <w:p>
                       <w:pPr>
-                        <w:pStyle w:val="NoSpacing"/>
+                        <w:pStyle w:val="KeinLeerraum"/>
                         <w:framePr w:hSpace="187" w:wrap="around" w:hAnchor="text" w:yAlign="bottom"/>
                         <w:suppressOverlap/>
                         <w:rPr>
@@ -442,7 +444,7 @@
                     </w:tcPr>
                     <w:p>
                       <w:pPr>
-                        <w:pStyle w:val="NoSpacing"/>
+                        <w:pStyle w:val="KeinLeerraum"/>
                         <w:framePr w:hSpace="187" w:wrap="around" w:hAnchor="text" w:yAlign="bottom"/>
                         <w:suppressOverlap/>
                         <w:rPr>
@@ -461,7 +463,7 @@
                     </w:tcPr>
                     <w:p>
                       <w:pPr>
-                        <w:pStyle w:val="NoSpacing"/>
+                        <w:pStyle w:val="KeinLeerraum"/>
                         <w:framePr w:hSpace="187" w:wrap="around" w:hAnchor="text" w:yAlign="bottom"/>
                         <w:suppressOverlap/>
                         <w:rPr>
@@ -481,7 +483,7 @@
                     </w:tcPr>
                     <w:p>
                       <w:pPr>
-                        <w:pStyle w:val="NoSpacing"/>
+                        <w:pStyle w:val="KeinLeerraum"/>
                         <w:framePr w:hSpace="187" w:wrap="around" w:hAnchor="text" w:yAlign="bottom"/>
                         <w:suppressOverlap/>
                         <w:rPr>
@@ -500,7 +502,7 @@
                     </w:tcPr>
                     <w:p>
                       <w:pPr>
-                        <w:pStyle w:val="NoSpacing"/>
+                        <w:pStyle w:val="KeinLeerraum"/>
                         <w:framePr w:hSpace="187" w:wrap="around" w:hAnchor="text" w:yAlign="bottom"/>
                         <w:suppressOverlap/>
                         <w:rPr>
@@ -519,7 +521,7 @@
                     </w:tcPr>
                     <w:p>
                       <w:pPr>
-                        <w:pStyle w:val="NoSpacing"/>
+                        <w:pStyle w:val="KeinLeerraum"/>
                         <w:framePr w:hSpace="187" w:wrap="around" w:hAnchor="text" w:yAlign="bottom"/>
                         <w:suppressOverlap/>
                         <w:rPr>
@@ -542,7 +544,7 @@
                     </w:tcPr>
                     <w:p>
                       <w:pPr>
-                        <w:pStyle w:val="NoSpacing"/>
+                        <w:pStyle w:val="KeinLeerraum"/>
                         <w:framePr w:hSpace="187" w:wrap="around" w:hAnchor="text" w:yAlign="bottom"/>
                         <w:suppressOverlap/>
                         <w:rPr>
@@ -561,7 +563,7 @@
                     </w:tcPr>
                     <w:p>
                       <w:pPr>
-                        <w:pStyle w:val="NoSpacing"/>
+                        <w:pStyle w:val="KeinLeerraum"/>
                         <w:framePr w:hSpace="187" w:wrap="around" w:hAnchor="text" w:yAlign="bottom"/>
                         <w:suppressOverlap/>
                         <w:rPr>
@@ -580,7 +582,7 @@
                     </w:tcPr>
                     <w:p>
                       <w:pPr>
-                        <w:pStyle w:val="NoSpacing"/>
+                        <w:pStyle w:val="KeinLeerraum"/>
                         <w:framePr w:hSpace="187" w:wrap="around" w:hAnchor="text" w:yAlign="bottom"/>
                         <w:suppressOverlap/>
                         <w:rPr>
@@ -604,7 +606,7 @@
                     </w:tcPr>
                     <w:p>
                       <w:pPr>
-                        <w:pStyle w:val="NoSpacing"/>
+                        <w:pStyle w:val="KeinLeerraum"/>
                         <w:framePr w:hSpace="187" w:wrap="around" w:hAnchor="text" w:yAlign="bottom"/>
                         <w:suppressOverlap/>
                         <w:rPr>
@@ -623,7 +625,7 @@
                     </w:tcPr>
                     <w:p>
                       <w:pPr>
-                        <w:pStyle w:val="NoSpacing"/>
+                        <w:pStyle w:val="KeinLeerraum"/>
                         <w:framePr w:hSpace="187" w:wrap="around" w:hAnchor="text" w:yAlign="bottom"/>
                         <w:suppressOverlap/>
                         <w:rPr>
@@ -641,7 +643,7 @@
                     </w:tcPr>
                     <w:p>
                       <w:pPr>
-                        <w:pStyle w:val="NoSpacing"/>
+                        <w:pStyle w:val="KeinLeerraum"/>
                         <w:framePr w:hSpace="187" w:wrap="around" w:hAnchor="text" w:yAlign="bottom"/>
                         <w:suppressOverlap/>
                         <w:rPr>
@@ -665,7 +667,7 @@
                     </w:tcPr>
                     <w:p>
                       <w:pPr>
-                        <w:pStyle w:val="NoSpacing"/>
+                        <w:pStyle w:val="KeinLeerraum"/>
                         <w:framePr w:hSpace="187" w:wrap="around" w:hAnchor="text" w:yAlign="bottom"/>
                         <w:suppressOverlap/>
                         <w:rPr>
@@ -684,7 +686,7 @@
                     </w:tcPr>
                     <w:p>
                       <w:pPr>
-                        <w:pStyle w:val="NoSpacing"/>
+                        <w:pStyle w:val="KeinLeerraum"/>
                         <w:framePr w:hSpace="187" w:wrap="around" w:hAnchor="text" w:yAlign="bottom"/>
                         <w:suppressOverlap/>
                         <w:rPr>
@@ -702,7 +704,7 @@
                     </w:tcPr>
                     <w:p>
                       <w:pPr>
-                        <w:pStyle w:val="NoSpacing"/>
+                        <w:pStyle w:val="KeinLeerraum"/>
                         <w:framePr w:hSpace="187" w:wrap="around" w:hAnchor="text" w:yAlign="bottom"/>
                         <w:suppressOverlap/>
                         <w:rPr>
@@ -725,7 +727,7 @@
                     </w:tcPr>
                     <w:p>
                       <w:pPr>
-                        <w:pStyle w:val="NoSpacing"/>
+                        <w:pStyle w:val="KeinLeerraum"/>
                         <w:framePr w:hSpace="187" w:wrap="around" w:hAnchor="text" w:yAlign="bottom"/>
                         <w:suppressOverlap/>
                         <w:rPr>
@@ -744,7 +746,7 @@
                     </w:tcPr>
                     <w:p>
                       <w:pPr>
-                        <w:pStyle w:val="NoSpacing"/>
+                        <w:pStyle w:val="KeinLeerraum"/>
                         <w:framePr w:hSpace="187" w:wrap="around" w:hAnchor="text" w:yAlign="bottom"/>
                         <w:suppressOverlap/>
                         <w:rPr>
@@ -763,7 +765,7 @@
                     </w:tcPr>
                     <w:p>
                       <w:pPr>
-                        <w:pStyle w:val="NoSpacing"/>
+                        <w:pStyle w:val="KeinLeerraum"/>
                         <w:framePr w:hSpace="187" w:wrap="around" w:hAnchor="text" w:yAlign="bottom"/>
                         <w:suppressOverlap/>
                         <w:rPr>
@@ -776,7 +778,7 @@
               </w:tbl>
               <w:p>
                 <w:pPr>
-                  <w:pStyle w:val="NoSpacing"/>
+                  <w:pStyle w:val="KeinLeerraum"/>
                 </w:pPr>
               </w:p>
             </w:tc>
@@ -789,7 +791,7 @@
               </w:tcPr>
               <w:p>
                 <w:pPr>
-                  <w:pStyle w:val="NoSpacing"/>
+                  <w:pStyle w:val="KeinLeerraum"/>
                 </w:pPr>
               </w:p>
             </w:tc>
@@ -801,7 +803,7 @@
               </w:tcPr>
               <w:p>
                 <w:pPr>
-                  <w:pStyle w:val="NoSpacing"/>
+                  <w:pStyle w:val="KeinLeerraum"/>
                 </w:pPr>
               </w:p>
             </w:tc>
@@ -812,7 +814,7 @@
               </w:tcPr>
               <w:p>
                 <w:pPr>
-                  <w:pStyle w:val="NoSpacing"/>
+                  <w:pStyle w:val="KeinLeerraum"/>
                   <w:rPr>
                     <w:lang w:val="en-US"/>
                   </w:rPr>
@@ -832,6 +834,7 @@
                     <w:dataBinding w:prefixMappings="xmlns:ns0='http://schemas.openxmlformats.org/package/2006/metadata/core-properties' xmlns:ns1='http://purl.org/dc/elements/1.1/'" w:xpath="/ns0:coreProperties[1]/ns1:creator[1]" w:storeItemID="{6C3C8BC8-F283-45AE-878A-BAB7291924A1}"/>
                     <w:text/>
                   </w:sdtPr>
+                  <w:sdtEndPr/>
                   <w:sdtContent>
                     <w:r>
                       <w:rPr>
@@ -863,7 +866,25 @@
                         <w:szCs w:val="22"/>
                         <w:lang w:val="en-US"/>
                       </w:rPr>
-                      <w:t xml:space="preserve">, Cem </w:t>
+                      <w:t xml:space="preserve">, </w:t>
+                    </w:r>
+                    <w:proofErr w:type="spellStart"/>
+                    <w:r>
+                      <w:rPr>
+                        <w:color w:val="424456" w:themeColor="text2"/>
+                        <w:szCs w:val="22"/>
+                        <w:lang w:val="en-US"/>
+                      </w:rPr>
+                      <w:t>Cem</w:t>
+                    </w:r>
+                    <w:proofErr w:type="spellEnd"/>
+                    <w:r>
+                      <w:rPr>
+                        <w:color w:val="424456" w:themeColor="text2"/>
+                        <w:szCs w:val="22"/>
+                        <w:lang w:val="en-US"/>
+                      </w:rPr>
+                      <w:t xml:space="preserve"> </w:t>
                     </w:r>
                     <w:proofErr w:type="spellStart"/>
                     <w:proofErr w:type="gramStart"/>
@@ -909,7 +930,7 @@
         </w:tbl>
         <w:p>
           <w:pPr>
-            <w:pStyle w:val="Title"/>
+            <w:pStyle w:val="Titel"/>
             <w:rPr>
               <w:rFonts w:eastAsiaTheme="majorEastAsia" w:cstheme="majorBidi"/>
               <w:szCs w:val="20"/>
@@ -992,7 +1013,7 @@
     </w:sdt>
     <w:p>
       <w:pPr>
-        <w:pStyle w:val="Heading1"/>
+        <w:pStyle w:val="berschrift1"/>
         <w:rPr>
           <w:lang w:val="en-US"/>
         </w:rPr>
@@ -1036,7 +1057,7 @@
     </w:p>
     <w:p>
       <w:pPr>
-        <w:pStyle w:val="Heading2"/>
+        <w:pStyle w:val="berschrift2"/>
         <w:rPr>
           <w:lang w:val="en-US"/>
         </w:rPr>
@@ -1056,7 +1077,7 @@
     </w:p>
     <w:p>
       <w:pPr>
-        <w:pStyle w:val="Heading3"/>
+        <w:pStyle w:val="berschrift3"/>
       </w:pPr>
       <w:r>
         <w:t>Actors</w:t>
@@ -1077,7 +1098,7 @@
       </w:pPr>
       <w:r>
         <w:rPr>
-          <w:rStyle w:val="Heading4Char"/>
+          <w:rStyle w:val="berschrift4Zchn"/>
         </w:rPr>
         <w:t>Primary</w:t>
       </w:r>
@@ -1124,7 +1145,7 @@
       </w:pPr>
       <w:r>
         <w:rPr>
-          <w:rStyle w:val="Heading4Char"/>
+          <w:rStyle w:val="berschrift4Zchn"/>
           <w:lang w:val="en-US"/>
         </w:rPr>
         <w:t>System</w:t>
@@ -1161,12 +1182,12 @@
     </w:p>
     <w:p>
       <w:pPr>
-        <w:pStyle w:val="Heading4"/>
+        <w:pStyle w:val="berschrift4"/>
       </w:pPr>
       <w:proofErr w:type="spellStart"/>
       <w:r>
         <w:rPr>
-          <w:rStyle w:val="Heading3Char"/>
+          <w:rStyle w:val="berschrift3Zchn"/>
         </w:rPr>
         <w:t>Preconditions</w:t>
       </w:r>
@@ -1242,7 +1263,7 @@
     </w:p>
     <w:p>
       <w:pPr>
-        <w:pStyle w:val="Heading3"/>
+        <w:pStyle w:val="berschrift3"/>
       </w:pPr>
       <w:proofErr w:type="spellStart"/>
       <w:r>
@@ -1266,7 +1287,7 @@
       </w:pPr>
       <w:r>
         <w:rPr>
-          <w:rStyle w:val="Heading4Char"/>
+          <w:rStyle w:val="berschrift4Zchn"/>
           <w:lang w:val="en-US"/>
         </w:rPr>
         <w:t>Starting and Stopping the Music</w:t>
@@ -1396,28 +1417,28 @@
       <w:proofErr w:type="spellStart"/>
       <w:r>
         <w:rPr>
-          <w:rStyle w:val="Heading4Char"/>
+          <w:rStyle w:val="berschrift4Zchn"/>
         </w:rPr>
         <w:t>Changing</w:t>
       </w:r>
       <w:proofErr w:type="spellEnd"/>
       <w:r>
         <w:rPr>
-          <w:rStyle w:val="Heading4Char"/>
+          <w:rStyle w:val="berschrift4Zchn"/>
         </w:rPr>
         <w:t xml:space="preserve"> </w:t>
       </w:r>
       <w:proofErr w:type="spellStart"/>
       <w:r>
         <w:rPr>
-          <w:rStyle w:val="Heading4Char"/>
+          <w:rStyle w:val="berschrift4Zchn"/>
         </w:rPr>
         <w:t>the</w:t>
       </w:r>
       <w:proofErr w:type="spellEnd"/>
       <w:r>
         <w:rPr>
-          <w:rStyle w:val="Heading4Char"/>
+          <w:rStyle w:val="berschrift4Zchn"/>
         </w:rPr>
         <w:t xml:space="preserve"> Song</w:t>
       </w:r>
@@ -1558,28 +1579,28 @@
       <w:proofErr w:type="spellStart"/>
       <w:r>
         <w:rPr>
-          <w:rStyle w:val="Heading4Char"/>
+          <w:rStyle w:val="berschrift4Zchn"/>
         </w:rPr>
         <w:t>Adjusting</w:t>
       </w:r>
       <w:proofErr w:type="spellEnd"/>
       <w:r>
         <w:rPr>
-          <w:rStyle w:val="Heading4Char"/>
+          <w:rStyle w:val="berschrift4Zchn"/>
         </w:rPr>
         <w:t xml:space="preserve"> </w:t>
       </w:r>
       <w:proofErr w:type="spellStart"/>
       <w:r>
         <w:rPr>
-          <w:rStyle w:val="Heading4Char"/>
+          <w:rStyle w:val="berschrift4Zchn"/>
         </w:rPr>
         <w:t>the</w:t>
       </w:r>
       <w:proofErr w:type="spellEnd"/>
       <w:r>
         <w:rPr>
-          <w:rStyle w:val="Heading4Char"/>
+          <w:rStyle w:val="berschrift4Zchn"/>
         </w:rPr>
         <w:t xml:space="preserve"> Volume</w:t>
       </w:r>
@@ -1733,7 +1754,7 @@
     </w:p>
     <w:p>
       <w:pPr>
-        <w:pStyle w:val="Heading3"/>
+        <w:pStyle w:val="berschrift3"/>
       </w:pPr>
       <w:proofErr w:type="spellStart"/>
       <w:r>
@@ -1791,7 +1812,7 @@
     </w:p>
     <w:p>
       <w:pPr>
-        <w:pStyle w:val="Heading3"/>
+        <w:pStyle w:val="berschrift3"/>
       </w:pPr>
       <w:r>
         <w:t>Key Benefits:</w:t>
@@ -1847,7 +1868,41 @@
     </w:p>
     <w:p>
       <w:pPr>
-        <w:pStyle w:val="Heading1"/>
+        <w:pStyle w:val="Listenabsatz"/>
+        <w:numPr>
+          <w:ilvl w:val="0"/>
+          <w:numId w:val="44"/>
+        </w:numPr>
+        <w:spacing w:before="100" w:beforeAutospacing="1" w:after="100" w:afterAutospacing="1" w:line="240" w:lineRule="auto"/>
+        <w:rPr>
+          <w:rFonts w:ascii="Times New Roman" w:eastAsia="Times New Roman" w:hAnsi="Times New Roman" w:cs="Times New Roman"/>
+          <w:sz w:val="24"/>
+          <w:szCs w:val="24"/>
+          <w:lang w:val="en-US"/>
+        </w:rPr>
+      </w:pPr>
+      <w:r>
+        <w:rPr>
+          <w:rFonts w:ascii="Times New Roman" w:eastAsia="Times New Roman" w:hAnsi="Times New Roman" w:cs="Times New Roman"/>
+          <w:sz w:val="24"/>
+          <w:szCs w:val="24"/>
+          <w:lang w:val="en-US"/>
+        </w:rPr>
+        <w:t>Progress Cycle for User feedback</w:t>
+      </w:r>
+      <w:r>
+        <w:rPr>
+          <w:rFonts w:ascii="Times New Roman" w:eastAsia="Times New Roman" w:hAnsi="Times New Roman" w:cs="Times New Roman"/>
+          <w:sz w:val="24"/>
+          <w:szCs w:val="24"/>
+          <w:lang w:val="en-US"/>
+        </w:rPr>
+        <w:t xml:space="preserve"> and avoid accidental actions</w:t>
+      </w:r>
+    </w:p>
+    <w:p>
+      <w:pPr>
+        <w:pStyle w:val="berschrift1"/>
         <w:rPr>
           <w:lang w:val="en-US"/>
         </w:rPr>
@@ -1864,7 +1919,7 @@
       <w:pPr>
         <w:spacing w:after="0" w:line="240" w:lineRule="auto"/>
         <w:rPr>
-          <w:rStyle w:val="Heading3Char"/>
+          <w:rStyle w:val="berschrift3Zchn"/>
           <w:lang w:val="en-US"/>
         </w:rPr>
       </w:pPr>
@@ -1881,7 +1936,7 @@
       </w:pPr>
       <w:r>
         <w:rPr>
-          <w:rStyle w:val="Heading3Char"/>
+          <w:rStyle w:val="berschrift3Zchn"/>
           <w:lang w:val="en-US"/>
         </w:rPr>
         <w:t>App</w:t>
@@ -1976,7 +2031,7 @@
       <w:proofErr w:type="spellStart"/>
       <w:r>
         <w:rPr>
-          <w:rStyle w:val="Heading3Char"/>
+          <w:rStyle w:val="berschrift3Zchn"/>
           <w:lang w:val="en-US"/>
         </w:rPr>
         <w:t>GestureSection</w:t>
@@ -2054,7 +2109,7 @@
       <w:proofErr w:type="spellStart"/>
       <w:r>
         <w:rPr>
-          <w:rStyle w:val="Heading3Char"/>
+          <w:rStyle w:val="berschrift3Zchn"/>
           <w:lang w:val="en-US"/>
         </w:rPr>
         <w:t>HandGestureMusicPlayer</w:t>
@@ -2114,7 +2169,7 @@
       <w:proofErr w:type="spellStart"/>
       <w:r>
         <w:rPr>
-          <w:rStyle w:val="Heading3Char"/>
+          <w:rStyle w:val="berschrift3Zchn"/>
           <w:lang w:val="en-US"/>
         </w:rPr>
         <w:t>AudioPlayer</w:t>
@@ -2170,7 +2225,7 @@
       <w:proofErr w:type="spellStart"/>
       <w:r>
         <w:rPr>
-          <w:rStyle w:val="Heading3Char"/>
+          <w:rStyle w:val="berschrift3Zchn"/>
           <w:lang w:val="en-US"/>
         </w:rPr>
         <w:t>CameraHandler</w:t>
@@ -2277,7 +2332,7 @@
     </w:p>
     <w:p>
       <w:pPr>
-        <w:pStyle w:val="Heading1"/>
+        <w:pStyle w:val="berschrift1"/>
         <w:rPr>
           <w:lang w:val="en-US"/>
         </w:rPr>
@@ -2310,7 +2365,7 @@
     </w:p>
     <w:p>
       <w:pPr>
-        <w:pStyle w:val="Heading3"/>
+        <w:pStyle w:val="berschrift3"/>
         <w:rPr>
           <w:lang w:val="en-US"/>
         </w:rPr>
@@ -2332,7 +2387,7 @@
     </w:p>
     <w:p>
       <w:pPr>
-        <w:pStyle w:val="NormalWeb"/>
+        <w:pStyle w:val="StandardWeb"/>
         <w:rPr>
           <w:lang w:val="en-US"/>
         </w:rPr>
@@ -2340,7 +2395,7 @@
       <w:proofErr w:type="spellStart"/>
       <w:r>
         <w:rPr>
-          <w:rStyle w:val="Strong"/>
+          <w:rStyle w:val="Fett"/>
           <w:b w:val="0"/>
           <w:bCs w:val="0"/>
           <w:lang w:val="en-US"/>
@@ -2349,7 +2404,7 @@
       </w:r>
       <w:r>
         <w:rPr>
-          <w:rStyle w:val="Strong"/>
+          <w:rStyle w:val="Fett"/>
           <w:b w:val="0"/>
           <w:bCs w:val="0"/>
           <w:lang w:val="en-US"/>
@@ -2394,7 +2449,7 @@
     </w:p>
     <w:p>
       <w:pPr>
-        <w:pStyle w:val="Heading1"/>
+        <w:pStyle w:val="berschrift1"/>
         <w:rPr>
           <w:lang w:val="en-US"/>
         </w:rPr>
@@ -2421,7 +2476,7 @@
     </w:p>
     <w:p>
       <w:pPr>
-        <w:pStyle w:val="Heading3"/>
+        <w:pStyle w:val="berschrift3"/>
         <w:rPr>
           <w:lang w:val="en-US"/>
         </w:rPr>
@@ -2435,14 +2490,14 @@
     </w:p>
     <w:p>
       <w:pPr>
-        <w:pStyle w:val="NormalWeb"/>
-        <w:rPr>
-          <w:lang w:val="en-US"/>
-        </w:rPr>
-      </w:pPr>
-      <w:r>
-        <w:rPr>
-          <w:rStyle w:val="Strong"/>
+        <w:pStyle w:val="StandardWeb"/>
+        <w:rPr>
+          <w:lang w:val="en-US"/>
+        </w:rPr>
+      </w:pPr>
+      <w:r>
+        <w:rPr>
+          <w:rStyle w:val="Fett"/>
           <w:lang w:val="en-US"/>
         </w:rPr>
         <w:t>React</w:t>
@@ -2456,7 +2511,7 @@
     </w:p>
     <w:p>
       <w:pPr>
-        <w:pStyle w:val="Heading3"/>
+        <w:pStyle w:val="berschrift3"/>
         <w:rPr>
           <w:lang w:val="en-US"/>
         </w:rPr>
@@ -2470,14 +2525,14 @@
     </w:p>
     <w:p>
       <w:pPr>
-        <w:pStyle w:val="NormalWeb"/>
-        <w:rPr>
-          <w:lang w:val="en-US"/>
-        </w:rPr>
-      </w:pPr>
-      <w:r>
-        <w:rPr>
-          <w:rStyle w:val="Strong"/>
+        <w:pStyle w:val="StandardWeb"/>
+        <w:rPr>
+          <w:lang w:val="en-US"/>
+        </w:rPr>
+      </w:pPr>
+      <w:r>
+        <w:rPr>
+          <w:rStyle w:val="Fett"/>
           <w:b w:val="0"/>
           <w:bCs w:val="0"/>
           <w:lang w:val="en-US"/>
@@ -2505,7 +2560,7 @@
     </w:p>
     <w:p>
       <w:pPr>
-        <w:pStyle w:val="Heading3"/>
+        <w:pStyle w:val="berschrift3"/>
         <w:rPr>
           <w:lang w:val="en-US"/>
         </w:rPr>
@@ -2527,9 +2582,9 @@
     </w:p>
     <w:p>
       <w:pPr>
-        <w:pStyle w:val="NormalWeb"/>
-        <w:rPr>
-          <w:rStyle w:val="Strong"/>
+        <w:pStyle w:val="StandardWeb"/>
+        <w:rPr>
+          <w:rStyle w:val="Fett"/>
           <w:b w:val="0"/>
           <w:bCs w:val="0"/>
           <w:lang w:val="en-US"/>
@@ -2537,7 +2592,7 @@
       </w:pPr>
       <w:r>
         <w:rPr>
-          <w:rStyle w:val="Strong"/>
+          <w:rStyle w:val="Fett"/>
           <w:b w:val="0"/>
           <w:bCs w:val="0"/>
           <w:lang w:val="en-US"/>
@@ -2547,7 +2602,7 @@
       <w:proofErr w:type="spellStart"/>
       <w:r>
         <w:rPr>
-          <w:rStyle w:val="Strong"/>
+          <w:rStyle w:val="Fett"/>
           <w:b w:val="0"/>
           <w:bCs w:val="0"/>
           <w:lang w:val="en-US"/>
@@ -2557,7 +2612,7 @@
       <w:proofErr w:type="spellEnd"/>
       <w:r>
         <w:rPr>
-          <w:rStyle w:val="Strong"/>
+          <w:rStyle w:val="Fett"/>
           <w:b w:val="0"/>
           <w:bCs w:val="0"/>
           <w:lang w:val="en-US"/>
@@ -2568,7 +2623,7 @@
       <w:proofErr w:type="gramStart"/>
       <w:r>
         <w:rPr>
-          <w:rStyle w:val="Strong"/>
+          <w:rStyle w:val="Fett"/>
           <w:b w:val="0"/>
           <w:bCs w:val="0"/>
           <w:lang w:val="en-US"/>
@@ -2579,7 +2634,7 @@
       <w:proofErr w:type="gramEnd"/>
       <w:r>
         <w:rPr>
-          <w:rStyle w:val="Strong"/>
+          <w:rStyle w:val="Fett"/>
           <w:b w:val="0"/>
           <w:bCs w:val="0"/>
           <w:lang w:val="en-US"/>
@@ -2590,7 +2645,7 @@
       <w:proofErr w:type="gramStart"/>
       <w:r>
         <w:rPr>
-          <w:rStyle w:val="Strong"/>
+          <w:rStyle w:val="Fett"/>
           <w:b w:val="0"/>
           <w:bCs w:val="0"/>
           <w:lang w:val="en-US"/>
@@ -2600,7 +2655,7 @@
       <w:proofErr w:type="spellEnd"/>
       <w:r>
         <w:rPr>
-          <w:rStyle w:val="Strong"/>
+          <w:rStyle w:val="Fett"/>
           <w:b w:val="0"/>
           <w:bCs w:val="0"/>
           <w:lang w:val="en-US"/>
@@ -2610,7 +2665,7 @@
       <w:proofErr w:type="gramEnd"/>
       <w:r>
         <w:rPr>
-          <w:rStyle w:val="Strong"/>
+          <w:rStyle w:val="Fett"/>
           <w:b w:val="0"/>
           <w:bCs w:val="0"/>
           <w:lang w:val="en-US"/>
@@ -2620,7 +2675,7 @@
     </w:p>
     <w:p>
       <w:pPr>
-        <w:pStyle w:val="NormalWeb"/>
+        <w:pStyle w:val="StandardWeb"/>
         <w:rPr>
           <w:lang w:val="en-US"/>
         </w:rPr>
@@ -2650,7 +2705,7 @@
 </file>
 
 <file path=word/endnotes.xml><?xml version="1.0" encoding="utf-8"?>
-<w:endnotes xmlns:wpc="http://schemas.microsoft.com/office/word/2010/wordprocessingCanvas" xmlns:cx="http://schemas.microsoft.com/office/drawing/2014/chartex" xmlns:cx1="http://schemas.microsoft.com/office/drawing/2015/9/8/chartex" xmlns:cx2="http://schemas.microsoft.com/office/drawing/2015/10/21/chartex" xmlns:cx3="http://schemas.microsoft.com/office/drawing/2016/5/9/chartex" xmlns:cx4="http://schemas.microsoft.com/office/drawing/2016/5/10/chartex" xmlns:cx5="http://schemas.microsoft.com/office/drawing/2016/5/11/chartex" xmlns:cx6="http://schemas.microsoft.com/office/drawing/2016/5/12/chartex" xmlns:cx7="http://schemas.microsoft.com/office/drawing/2016/5/13/chartex" xmlns:cx8="http://schemas.microsoft.com/office/drawing/2016/5/14/chartex" xmlns:mc="http://schemas.openxmlformats.org/markup-compatibility/2006" xmlns:aink="http://schemas.microsoft.com/office/drawing/2016/ink" xmlns:am3d="http://schemas.microsoft.com/office/drawing/2017/model3d" xmlns:o="urn:schemas-microsoft-com:office:office" xmlns:oel="http://schemas.microsoft.com/office/2019/extlst" xmlns:r="http://schemas.openxmlformats.org/officeDocument/2006/relationships" xmlns:m="http://schemas.openxmlformats.org/officeDocument/2006/math" xmlns:v="urn:schemas-microsoft-com:vml" xmlns:wp14="http://schemas.microsoft.com/office/word/2010/wordprocessingDrawing" xmlns:wp="http://schemas.openxmlformats.org/drawingml/2006/wordprocessingDrawing" xmlns:w10="urn:schemas-microsoft-com:office:word" xmlns:w="http://schemas.openxmlformats.org/wordprocessingml/2006/main" xmlns:w14="http://schemas.microsoft.com/office/word/2010/wordml" xmlns:w15="http://schemas.microsoft.com/office/word/2012/wordml" xmlns:w16cex="http://schemas.microsoft.com/office/word/2018/wordml/cex" xmlns:w16cid="http://schemas.microsoft.com/office/word/2016/wordml/cid" xmlns:w16="http://schemas.microsoft.com/office/word/2018/wordml" xmlns:w16du="http://schemas.microsoft.com/office/word/2023/wordml/word16du" xmlns:w16sdtdh="http://schemas.microsoft.com/office/word/2020/wordml/sdtdatahash" xmlns:w16se="http://schemas.microsoft.com/office/word/2015/wordml/symex" xmlns:wpg="http://schemas.microsoft.com/office/word/2010/wordprocessingGroup" xmlns:wpi="http://schemas.microsoft.com/office/word/2010/wordprocessingInk" xmlns:wne="http://schemas.microsoft.com/office/word/2006/wordml" xmlns:wps="http://schemas.microsoft.com/office/word/2010/wordprocessingShape" mc:Ignorable="w14 w15 w16se w16cid w16 w16cex w16sdtdh w16du wp14">
+<w:endnotes xmlns:wpc="http://schemas.microsoft.com/office/word/2010/wordprocessingCanvas" xmlns:cx="http://schemas.microsoft.com/office/drawing/2014/chartex" xmlns:cx1="http://schemas.microsoft.com/office/drawing/2015/9/8/chartex" xmlns:cx2="http://schemas.microsoft.com/office/drawing/2015/10/21/chartex" xmlns:cx3="http://schemas.microsoft.com/office/drawing/2016/5/9/chartex" xmlns:cx4="http://schemas.microsoft.com/office/drawing/2016/5/10/chartex" xmlns:cx5="http://schemas.microsoft.com/office/drawing/2016/5/11/chartex" xmlns:cx6="http://schemas.microsoft.com/office/drawing/2016/5/12/chartex" xmlns:cx7="http://schemas.microsoft.com/office/drawing/2016/5/13/chartex" xmlns:cx8="http://schemas.microsoft.com/office/drawing/2016/5/14/chartex" xmlns:mc="http://schemas.openxmlformats.org/markup-compatibility/2006" xmlns:aink="http://schemas.microsoft.com/office/drawing/2016/ink" xmlns:am3d="http://schemas.microsoft.com/office/drawing/2017/model3d" xmlns:o="urn:schemas-microsoft-com:office:office" xmlns:r="http://schemas.openxmlformats.org/officeDocument/2006/relationships" xmlns:m="http://schemas.openxmlformats.org/officeDocument/2006/math" xmlns:v="urn:schemas-microsoft-com:vml" xmlns:wp14="http://schemas.microsoft.com/office/word/2010/wordprocessingDrawing" xmlns:wp="http://schemas.openxmlformats.org/drawingml/2006/wordprocessingDrawing" xmlns:w10="urn:schemas-microsoft-com:office:word" xmlns:w="http://schemas.openxmlformats.org/wordprocessingml/2006/main" xmlns:w14="http://schemas.microsoft.com/office/word/2010/wordml" xmlns:w15="http://schemas.microsoft.com/office/word/2012/wordml" xmlns:w16cex="http://schemas.microsoft.com/office/word/2018/wordml/cex" xmlns:w16cid="http://schemas.microsoft.com/office/word/2016/wordml/cid" xmlns:w16="http://schemas.microsoft.com/office/word/2018/wordml" xmlns:w16sdtdh="http://schemas.microsoft.com/office/word/2020/wordml/sdtdatahash" xmlns:w16se="http://schemas.microsoft.com/office/word/2015/wordml/symex" xmlns:wpg="http://schemas.microsoft.com/office/word/2010/wordprocessingGroup" xmlns:wpi="http://schemas.microsoft.com/office/word/2010/wordprocessingInk" xmlns:wne="http://schemas.microsoft.com/office/word/2006/wordml" xmlns:wps="http://schemas.microsoft.com/office/word/2010/wordprocessingShape" mc:Ignorable="w14 w15 w16se w16cid w16 w16cex w16sdtdh wp14">
   <w:endnote w:type="separator" w:id="-1">
     <w:p>
       <w:pPr>
@@ -2675,7 +2730,7 @@
 </file>
 
 <file path=word/footer1.xml><?xml version="1.0" encoding="utf-8"?>
-<w:ftr xmlns:wpc="http://schemas.microsoft.com/office/word/2010/wordprocessingCanvas" xmlns:cx="http://schemas.microsoft.com/office/drawing/2014/chartex" xmlns:cx1="http://schemas.microsoft.com/office/drawing/2015/9/8/chartex" xmlns:cx2="http://schemas.microsoft.com/office/drawing/2015/10/21/chartex" xmlns:cx3="http://schemas.microsoft.com/office/drawing/2016/5/9/chartex" xmlns:cx4="http://schemas.microsoft.com/office/drawing/2016/5/10/chartex" xmlns:cx5="http://schemas.microsoft.com/office/drawing/2016/5/11/chartex" xmlns:cx6="http://schemas.microsoft.com/office/drawing/2016/5/12/chartex" xmlns:cx7="http://schemas.microsoft.com/office/drawing/2016/5/13/chartex" xmlns:cx8="http://schemas.microsoft.com/office/drawing/2016/5/14/chartex" xmlns:mc="http://schemas.openxmlformats.org/markup-compatibility/2006" xmlns:aink="http://schemas.microsoft.com/office/drawing/2016/ink" xmlns:am3d="http://schemas.microsoft.com/office/drawing/2017/model3d" xmlns:o="urn:schemas-microsoft-com:office:office" xmlns:oel="http://schemas.microsoft.com/office/2019/extlst" xmlns:r="http://schemas.openxmlformats.org/officeDocument/2006/relationships" xmlns:m="http://schemas.openxmlformats.org/officeDocument/2006/math" xmlns:v="urn:schemas-microsoft-com:vml" xmlns:wp14="http://schemas.microsoft.com/office/word/2010/wordprocessingDrawing" xmlns:wp="http://schemas.openxmlformats.org/drawingml/2006/wordprocessingDrawing" xmlns:w10="urn:schemas-microsoft-com:office:word" xmlns:w="http://schemas.openxmlformats.org/wordprocessingml/2006/main" xmlns:w14="http://schemas.microsoft.com/office/word/2010/wordml" xmlns:w15="http://schemas.microsoft.com/office/word/2012/wordml" xmlns:w16cex="http://schemas.microsoft.com/office/word/2018/wordml/cex" xmlns:w16cid="http://schemas.microsoft.com/office/word/2016/wordml/cid" xmlns:w16="http://schemas.microsoft.com/office/word/2018/wordml" xmlns:w16du="http://schemas.microsoft.com/office/word/2023/wordml/word16du" xmlns:w16sdtdh="http://schemas.microsoft.com/office/word/2020/wordml/sdtdatahash" xmlns:w16se="http://schemas.microsoft.com/office/word/2015/wordml/symex" xmlns:wpg="http://schemas.microsoft.com/office/word/2010/wordprocessingGroup" xmlns:wpi="http://schemas.microsoft.com/office/word/2010/wordprocessingInk" xmlns:wne="http://schemas.microsoft.com/office/word/2006/wordml" xmlns:wps="http://schemas.microsoft.com/office/word/2010/wordprocessingShape" mc:Ignorable="w14 w15 w16se w16cid w16 w16cex w16sdtdh w16du wp14">
+<w:ftr xmlns:wpc="http://schemas.microsoft.com/office/word/2010/wordprocessingCanvas" xmlns:cx="http://schemas.microsoft.com/office/drawing/2014/chartex" xmlns:cx1="http://schemas.microsoft.com/office/drawing/2015/9/8/chartex" xmlns:cx2="http://schemas.microsoft.com/office/drawing/2015/10/21/chartex" xmlns:cx3="http://schemas.microsoft.com/office/drawing/2016/5/9/chartex" xmlns:cx4="http://schemas.microsoft.com/office/drawing/2016/5/10/chartex" xmlns:cx5="http://schemas.microsoft.com/office/drawing/2016/5/11/chartex" xmlns:cx6="http://schemas.microsoft.com/office/drawing/2016/5/12/chartex" xmlns:cx7="http://schemas.microsoft.com/office/drawing/2016/5/13/chartex" xmlns:cx8="http://schemas.microsoft.com/office/drawing/2016/5/14/chartex" xmlns:mc="http://schemas.openxmlformats.org/markup-compatibility/2006" xmlns:aink="http://schemas.microsoft.com/office/drawing/2016/ink" xmlns:am3d="http://schemas.microsoft.com/office/drawing/2017/model3d" xmlns:o="urn:schemas-microsoft-com:office:office" xmlns:r="http://schemas.openxmlformats.org/officeDocument/2006/relationships" xmlns:m="http://schemas.openxmlformats.org/officeDocument/2006/math" xmlns:v="urn:schemas-microsoft-com:vml" xmlns:wp14="http://schemas.microsoft.com/office/word/2010/wordprocessingDrawing" xmlns:wp="http://schemas.openxmlformats.org/drawingml/2006/wordprocessingDrawing" xmlns:w10="urn:schemas-microsoft-com:office:word" xmlns:w="http://schemas.openxmlformats.org/wordprocessingml/2006/main" xmlns:w14="http://schemas.microsoft.com/office/word/2010/wordml" xmlns:w15="http://schemas.microsoft.com/office/word/2012/wordml" xmlns:w16cex="http://schemas.microsoft.com/office/word/2018/wordml/cex" xmlns:w16cid="http://schemas.microsoft.com/office/word/2016/wordml/cid" xmlns:w16="http://schemas.microsoft.com/office/word/2018/wordml" xmlns:w16sdtdh="http://schemas.microsoft.com/office/word/2020/wordml/sdtdatahash" xmlns:w16se="http://schemas.microsoft.com/office/word/2015/wordml/symex" xmlns:wpg="http://schemas.microsoft.com/office/word/2010/wordprocessingGroup" xmlns:wpi="http://schemas.microsoft.com/office/word/2010/wordprocessingInk" xmlns:wne="http://schemas.microsoft.com/office/word/2006/wordml" xmlns:wps="http://schemas.microsoft.com/office/word/2010/wordprocessingShape" mc:Ignorable="w14 w15 w16se w16cid w16 w16cex w16sdtdh wp14">
   <w:p>
     <w:r>
       <w:fldChar w:fldCharType="begin"/>
@@ -2734,7 +2789,7 @@
         </w:tcPr>
         <w:p>
           <w:pPr>
-            <w:pStyle w:val="NoSpacing"/>
+            <w:pStyle w:val="KeinLeerraum"/>
           </w:pPr>
         </w:p>
       </w:tc>
@@ -2747,7 +2802,7 @@
         </w:tcPr>
         <w:p>
           <w:pPr>
-            <w:pStyle w:val="NoSpacing"/>
+            <w:pStyle w:val="KeinLeerraum"/>
           </w:pPr>
         </w:p>
       </w:tc>
@@ -2755,14 +2810,14 @@
   </w:tbl>
   <w:p>
     <w:pPr>
-      <w:pStyle w:val="Footer"/>
+      <w:pStyle w:val="Fuzeile"/>
     </w:pPr>
   </w:p>
 </w:ftr>
 </file>
 
 <file path=word/footer2.xml><?xml version="1.0" encoding="utf-8"?>
-<w:ftr xmlns:wpc="http://schemas.microsoft.com/office/word/2010/wordprocessingCanvas" xmlns:cx="http://schemas.microsoft.com/office/drawing/2014/chartex" xmlns:cx1="http://schemas.microsoft.com/office/drawing/2015/9/8/chartex" xmlns:cx2="http://schemas.microsoft.com/office/drawing/2015/10/21/chartex" xmlns:cx3="http://schemas.microsoft.com/office/drawing/2016/5/9/chartex" xmlns:cx4="http://schemas.microsoft.com/office/drawing/2016/5/10/chartex" xmlns:cx5="http://schemas.microsoft.com/office/drawing/2016/5/11/chartex" xmlns:cx6="http://schemas.microsoft.com/office/drawing/2016/5/12/chartex" xmlns:cx7="http://schemas.microsoft.com/office/drawing/2016/5/13/chartex" xmlns:cx8="http://schemas.microsoft.com/office/drawing/2016/5/14/chartex" xmlns:mc="http://schemas.openxmlformats.org/markup-compatibility/2006" xmlns:aink="http://schemas.microsoft.com/office/drawing/2016/ink" xmlns:am3d="http://schemas.microsoft.com/office/drawing/2017/model3d" xmlns:o="urn:schemas-microsoft-com:office:office" xmlns:oel="http://schemas.microsoft.com/office/2019/extlst" xmlns:r="http://schemas.openxmlformats.org/officeDocument/2006/relationships" xmlns:m="http://schemas.openxmlformats.org/officeDocument/2006/math" xmlns:v="urn:schemas-microsoft-com:vml" xmlns:wp14="http://schemas.microsoft.com/office/word/2010/wordprocessingDrawing" xmlns:wp="http://schemas.openxmlformats.org/drawingml/2006/wordprocessingDrawing" xmlns:w10="urn:schemas-microsoft-com:office:word" xmlns:w="http://schemas.openxmlformats.org/wordprocessingml/2006/main" xmlns:w14="http://schemas.microsoft.com/office/word/2010/wordml" xmlns:w15="http://schemas.microsoft.com/office/word/2012/wordml" xmlns:w16cex="http://schemas.microsoft.com/office/word/2018/wordml/cex" xmlns:w16cid="http://schemas.microsoft.com/office/word/2016/wordml/cid" xmlns:w16="http://schemas.microsoft.com/office/word/2018/wordml" xmlns:w16du="http://schemas.microsoft.com/office/word/2023/wordml/word16du" xmlns:w16sdtdh="http://schemas.microsoft.com/office/word/2020/wordml/sdtdatahash" xmlns:w16se="http://schemas.microsoft.com/office/word/2015/wordml/symex" xmlns:wpg="http://schemas.microsoft.com/office/word/2010/wordprocessingGroup" xmlns:wpi="http://schemas.microsoft.com/office/word/2010/wordprocessingInk" xmlns:wne="http://schemas.microsoft.com/office/word/2006/wordml" xmlns:wps="http://schemas.microsoft.com/office/word/2010/wordprocessingShape" mc:Ignorable="w14 w15 w16se w16cid w16 w16cex w16sdtdh w16du wp14">
+<w:ftr xmlns:wpc="http://schemas.microsoft.com/office/word/2010/wordprocessingCanvas" xmlns:cx="http://schemas.microsoft.com/office/drawing/2014/chartex" xmlns:cx1="http://schemas.microsoft.com/office/drawing/2015/9/8/chartex" xmlns:cx2="http://schemas.microsoft.com/office/drawing/2015/10/21/chartex" xmlns:cx3="http://schemas.microsoft.com/office/drawing/2016/5/9/chartex" xmlns:cx4="http://schemas.microsoft.com/office/drawing/2016/5/10/chartex" xmlns:cx5="http://schemas.microsoft.com/office/drawing/2016/5/11/chartex" xmlns:cx6="http://schemas.microsoft.com/office/drawing/2016/5/12/chartex" xmlns:cx7="http://schemas.microsoft.com/office/drawing/2016/5/13/chartex" xmlns:cx8="http://schemas.microsoft.com/office/drawing/2016/5/14/chartex" xmlns:mc="http://schemas.openxmlformats.org/markup-compatibility/2006" xmlns:aink="http://schemas.microsoft.com/office/drawing/2016/ink" xmlns:am3d="http://schemas.microsoft.com/office/drawing/2017/model3d" xmlns:o="urn:schemas-microsoft-com:office:office" xmlns:r="http://schemas.openxmlformats.org/officeDocument/2006/relationships" xmlns:m="http://schemas.openxmlformats.org/officeDocument/2006/math" xmlns:v="urn:schemas-microsoft-com:vml" xmlns:wp14="http://schemas.microsoft.com/office/word/2010/wordprocessingDrawing" xmlns:wp="http://schemas.openxmlformats.org/drawingml/2006/wordprocessingDrawing" xmlns:w10="urn:schemas-microsoft-com:office:word" xmlns:w="http://schemas.openxmlformats.org/wordprocessingml/2006/main" xmlns:w14="http://schemas.microsoft.com/office/word/2010/wordml" xmlns:w15="http://schemas.microsoft.com/office/word/2012/wordml" xmlns:w16cex="http://schemas.microsoft.com/office/word/2018/wordml/cex" xmlns:w16cid="http://schemas.microsoft.com/office/word/2016/wordml/cid" xmlns:w16="http://schemas.microsoft.com/office/word/2018/wordml" xmlns:w16sdtdh="http://schemas.microsoft.com/office/word/2020/wordml/sdtdatahash" xmlns:w16se="http://schemas.microsoft.com/office/word/2015/wordml/symex" xmlns:wpg="http://schemas.microsoft.com/office/word/2010/wordprocessingGroup" xmlns:wpi="http://schemas.microsoft.com/office/word/2010/wordprocessingInk" xmlns:wne="http://schemas.microsoft.com/office/word/2006/wordml" xmlns:wps="http://schemas.microsoft.com/office/word/2010/wordprocessingShape" mc:Ignorable="w14 w15 w16se w16cid w16 w16cex w16sdtdh wp14">
   <w:p>
     <w:pPr>
       <w:jc w:val="right"/>
@@ -2825,7 +2880,7 @@
         </w:tcPr>
         <w:p>
           <w:pPr>
-            <w:pStyle w:val="NoSpacing"/>
+            <w:pStyle w:val="KeinLeerraum"/>
           </w:pPr>
         </w:p>
       </w:tc>
@@ -2839,7 +2894,7 @@
         </w:tcPr>
         <w:p>
           <w:pPr>
-            <w:pStyle w:val="NoSpacing"/>
+            <w:pStyle w:val="KeinLeerraum"/>
           </w:pPr>
         </w:p>
       </w:tc>
@@ -2847,14 +2902,14 @@
   </w:tbl>
   <w:p>
     <w:pPr>
-      <w:pStyle w:val="Footer"/>
+      <w:pStyle w:val="Fuzeile"/>
     </w:pPr>
   </w:p>
 </w:ftr>
 </file>
 
 <file path=word/footnotes.xml><?xml version="1.0" encoding="utf-8"?>
-<w:footnotes xmlns:wpc="http://schemas.microsoft.com/office/word/2010/wordprocessingCanvas" xmlns:cx="http://schemas.microsoft.com/office/drawing/2014/chartex" xmlns:cx1="http://schemas.microsoft.com/office/drawing/2015/9/8/chartex" xmlns:cx2="http://schemas.microsoft.com/office/drawing/2015/10/21/chartex" xmlns:cx3="http://schemas.microsoft.com/office/drawing/2016/5/9/chartex" xmlns:cx4="http://schemas.microsoft.com/office/drawing/2016/5/10/chartex" xmlns:cx5="http://schemas.microsoft.com/office/drawing/2016/5/11/chartex" xmlns:cx6="http://schemas.microsoft.com/office/drawing/2016/5/12/chartex" xmlns:cx7="http://schemas.microsoft.com/office/drawing/2016/5/13/chartex" xmlns:cx8="http://schemas.microsoft.com/office/drawing/2016/5/14/chartex" xmlns:mc="http://schemas.openxmlformats.org/markup-compatibility/2006" xmlns:aink="http://schemas.microsoft.com/office/drawing/2016/ink" xmlns:am3d="http://schemas.microsoft.com/office/drawing/2017/model3d" xmlns:o="urn:schemas-microsoft-com:office:office" xmlns:oel="http://schemas.microsoft.com/office/2019/extlst" xmlns:r="http://schemas.openxmlformats.org/officeDocument/2006/relationships" xmlns:m="http://schemas.openxmlformats.org/officeDocument/2006/math" xmlns:v="urn:schemas-microsoft-com:vml" xmlns:wp14="http://schemas.microsoft.com/office/word/2010/wordprocessingDrawing" xmlns:wp="http://schemas.openxmlformats.org/drawingml/2006/wordprocessingDrawing" xmlns:w10="urn:schemas-microsoft-com:office:word" xmlns:w="http://schemas.openxmlformats.org/wordprocessingml/2006/main" xmlns:w14="http://schemas.microsoft.com/office/word/2010/wordml" xmlns:w15="http://schemas.microsoft.com/office/word/2012/wordml" xmlns:w16cex="http://schemas.microsoft.com/office/word/2018/wordml/cex" xmlns:w16cid="http://schemas.microsoft.com/office/word/2016/wordml/cid" xmlns:w16="http://schemas.microsoft.com/office/word/2018/wordml" xmlns:w16du="http://schemas.microsoft.com/office/word/2023/wordml/word16du" xmlns:w16sdtdh="http://schemas.microsoft.com/office/word/2020/wordml/sdtdatahash" xmlns:w16se="http://schemas.microsoft.com/office/word/2015/wordml/symex" xmlns:wpg="http://schemas.microsoft.com/office/word/2010/wordprocessingGroup" xmlns:wpi="http://schemas.microsoft.com/office/word/2010/wordprocessingInk" xmlns:wne="http://schemas.microsoft.com/office/word/2006/wordml" xmlns:wps="http://schemas.microsoft.com/office/word/2010/wordprocessingShape" mc:Ignorable="w14 w15 w16se w16cid w16 w16cex w16sdtdh w16du wp14">
+<w:footnotes xmlns:wpc="http://schemas.microsoft.com/office/word/2010/wordprocessingCanvas" xmlns:cx="http://schemas.microsoft.com/office/drawing/2014/chartex" xmlns:cx1="http://schemas.microsoft.com/office/drawing/2015/9/8/chartex" xmlns:cx2="http://schemas.microsoft.com/office/drawing/2015/10/21/chartex" xmlns:cx3="http://schemas.microsoft.com/office/drawing/2016/5/9/chartex" xmlns:cx4="http://schemas.microsoft.com/office/drawing/2016/5/10/chartex" xmlns:cx5="http://schemas.microsoft.com/office/drawing/2016/5/11/chartex" xmlns:cx6="http://schemas.microsoft.com/office/drawing/2016/5/12/chartex" xmlns:cx7="http://schemas.microsoft.com/office/drawing/2016/5/13/chartex" xmlns:cx8="http://schemas.microsoft.com/office/drawing/2016/5/14/chartex" xmlns:mc="http://schemas.openxmlformats.org/markup-compatibility/2006" xmlns:aink="http://schemas.microsoft.com/office/drawing/2016/ink" xmlns:am3d="http://schemas.microsoft.com/office/drawing/2017/model3d" xmlns:o="urn:schemas-microsoft-com:office:office" xmlns:r="http://schemas.openxmlformats.org/officeDocument/2006/relationships" xmlns:m="http://schemas.openxmlformats.org/officeDocument/2006/math" xmlns:v="urn:schemas-microsoft-com:vml" xmlns:wp14="http://schemas.microsoft.com/office/word/2010/wordprocessingDrawing" xmlns:wp="http://schemas.openxmlformats.org/drawingml/2006/wordprocessingDrawing" xmlns:w10="urn:schemas-microsoft-com:office:word" xmlns:w="http://schemas.openxmlformats.org/wordprocessingml/2006/main" xmlns:w14="http://schemas.microsoft.com/office/word/2010/wordml" xmlns:w15="http://schemas.microsoft.com/office/word/2012/wordml" xmlns:w16cex="http://schemas.microsoft.com/office/word/2018/wordml/cex" xmlns:w16cid="http://schemas.microsoft.com/office/word/2016/wordml/cid" xmlns:w16="http://schemas.microsoft.com/office/word/2018/wordml" xmlns:w16sdtdh="http://schemas.microsoft.com/office/word/2020/wordml/sdtdatahash" xmlns:w16se="http://schemas.microsoft.com/office/word/2015/wordml/symex" xmlns:wpg="http://schemas.microsoft.com/office/word/2010/wordprocessingGroup" xmlns:wpi="http://schemas.microsoft.com/office/word/2010/wordprocessingInk" xmlns:wne="http://schemas.microsoft.com/office/word/2006/wordml" xmlns:wps="http://schemas.microsoft.com/office/word/2010/wordprocessingShape" mc:Ignorable="w14 w15 w16se w16cid w16 w16cex w16sdtdh wp14">
   <w:footnote w:type="separator" w:id="-1">
     <w:p>
       <w:pPr>
@@ -2879,42 +2934,48 @@
 </file>
 
 <file path=word/header1.xml><?xml version="1.0" encoding="utf-8"?>
-<w:hdr xmlns:wpc="http://schemas.microsoft.com/office/word/2010/wordprocessingCanvas" xmlns:cx="http://schemas.microsoft.com/office/drawing/2014/chartex" xmlns:cx1="http://schemas.microsoft.com/office/drawing/2015/9/8/chartex" xmlns:cx2="http://schemas.microsoft.com/office/drawing/2015/10/21/chartex" xmlns:cx3="http://schemas.microsoft.com/office/drawing/2016/5/9/chartex" xmlns:cx4="http://schemas.microsoft.com/office/drawing/2016/5/10/chartex" xmlns:cx5="http://schemas.microsoft.com/office/drawing/2016/5/11/chartex" xmlns:cx6="http://schemas.microsoft.com/office/drawing/2016/5/12/chartex" xmlns:cx7="http://schemas.microsoft.com/office/drawing/2016/5/13/chartex" xmlns:cx8="http://schemas.microsoft.com/office/drawing/2016/5/14/chartex" xmlns:mc="http://schemas.openxmlformats.org/markup-compatibility/2006" xmlns:aink="http://schemas.microsoft.com/office/drawing/2016/ink" xmlns:am3d="http://schemas.microsoft.com/office/drawing/2017/model3d" xmlns:o="urn:schemas-microsoft-com:office:office" xmlns:oel="http://schemas.microsoft.com/office/2019/extlst" xmlns:r="http://schemas.openxmlformats.org/officeDocument/2006/relationships" xmlns:m="http://schemas.openxmlformats.org/officeDocument/2006/math" xmlns:v="urn:schemas-microsoft-com:vml" xmlns:wp14="http://schemas.microsoft.com/office/word/2010/wordprocessingDrawing" xmlns:wp="http://schemas.openxmlformats.org/drawingml/2006/wordprocessingDrawing" xmlns:w10="urn:schemas-microsoft-com:office:word" xmlns:w="http://schemas.openxmlformats.org/wordprocessingml/2006/main" xmlns:w14="http://schemas.microsoft.com/office/word/2010/wordml" xmlns:w15="http://schemas.microsoft.com/office/word/2012/wordml" xmlns:w16cex="http://schemas.microsoft.com/office/word/2018/wordml/cex" xmlns:w16cid="http://schemas.microsoft.com/office/word/2016/wordml/cid" xmlns:w16="http://schemas.microsoft.com/office/word/2018/wordml" xmlns:w16du="http://schemas.microsoft.com/office/word/2023/wordml/word16du" xmlns:w16sdtdh="http://schemas.microsoft.com/office/word/2020/wordml/sdtdatahash" xmlns:w16se="http://schemas.microsoft.com/office/word/2015/wordml/symex" xmlns:wpg="http://schemas.microsoft.com/office/word/2010/wordprocessingGroup" xmlns:wpi="http://schemas.microsoft.com/office/word/2010/wordprocessingInk" xmlns:wne="http://schemas.microsoft.com/office/word/2006/wordml" xmlns:wps="http://schemas.microsoft.com/office/word/2010/wordprocessingShape" mc:Ignorable="w14 w15 w16se w16cid w16 w16cex w16sdtdh w16du wp14">
+<w:hdr xmlns:wpc="http://schemas.microsoft.com/office/word/2010/wordprocessingCanvas" xmlns:cx="http://schemas.microsoft.com/office/drawing/2014/chartex" xmlns:cx1="http://schemas.microsoft.com/office/drawing/2015/9/8/chartex" xmlns:cx2="http://schemas.microsoft.com/office/drawing/2015/10/21/chartex" xmlns:cx3="http://schemas.microsoft.com/office/drawing/2016/5/9/chartex" xmlns:cx4="http://schemas.microsoft.com/office/drawing/2016/5/10/chartex" xmlns:cx5="http://schemas.microsoft.com/office/drawing/2016/5/11/chartex" xmlns:cx6="http://schemas.microsoft.com/office/drawing/2016/5/12/chartex" xmlns:cx7="http://schemas.microsoft.com/office/drawing/2016/5/13/chartex" xmlns:cx8="http://schemas.microsoft.com/office/drawing/2016/5/14/chartex" xmlns:mc="http://schemas.openxmlformats.org/markup-compatibility/2006" xmlns:aink="http://schemas.microsoft.com/office/drawing/2016/ink" xmlns:am3d="http://schemas.microsoft.com/office/drawing/2017/model3d" xmlns:o="urn:schemas-microsoft-com:office:office" xmlns:r="http://schemas.openxmlformats.org/officeDocument/2006/relationships" xmlns:m="http://schemas.openxmlformats.org/officeDocument/2006/math" xmlns:v="urn:schemas-microsoft-com:vml" xmlns:wp14="http://schemas.microsoft.com/office/word/2010/wordprocessingDrawing" xmlns:wp="http://schemas.openxmlformats.org/drawingml/2006/wordprocessingDrawing" xmlns:w10="urn:schemas-microsoft-com:office:word" xmlns:w="http://schemas.openxmlformats.org/wordprocessingml/2006/main" xmlns:w14="http://schemas.microsoft.com/office/word/2010/wordml" xmlns:w15="http://schemas.microsoft.com/office/word/2012/wordml" xmlns:w16cex="http://schemas.microsoft.com/office/word/2018/wordml/cex" xmlns:w16cid="http://schemas.microsoft.com/office/word/2016/wordml/cid" xmlns:w16="http://schemas.microsoft.com/office/word/2018/wordml" xmlns:w16sdtdh="http://schemas.microsoft.com/office/word/2020/wordml/sdtdatahash" xmlns:w16se="http://schemas.microsoft.com/office/word/2015/wordml/symex" xmlns:wpg="http://schemas.microsoft.com/office/word/2010/wordprocessingGroup" xmlns:wpi="http://schemas.microsoft.com/office/word/2010/wordprocessingInk" xmlns:wne="http://schemas.microsoft.com/office/word/2006/wordml" xmlns:wps="http://schemas.microsoft.com/office/word/2010/wordprocessingShape" mc:Ignorable="w14 w15 w16se w16cid w16 w16cex w16sdtdh wp14">
   <w:sdt>
     <w:sdtPr>
+      <w:rPr>
+        <w:lang w:val="en-US"/>
+      </w:rPr>
       <w:id w:val="85507790"/>
       <w:dataBinding w:prefixMappings="xmlns:ns0='http://schemas.openxmlformats.org/package/2006/metadata/core-properties' xmlns:ns1='http://purl.org/dc/elements/1.1/'" w:xpath="/ns0:coreProperties[1]/ns1:creator[1]" w:storeItemID="{6C3C8BC8-F283-45AE-878A-BAB7291924A1}"/>
       <w:text/>
     </w:sdtPr>
+    <w:sdtEndPr/>
     <w:sdtContent>
       <w:p>
         <w:pPr>
-          <w:pStyle w:val="Header"/>
+          <w:pStyle w:val="Kopfzeile"/>
           <w:pBdr>
             <w:bottom w:val="single" w:sz="4" w:space="0" w:color="auto"/>
           </w:pBdr>
+          <w:rPr>
+            <w:lang w:val="en-US"/>
+          </w:rPr>
         </w:pPr>
         <w:r>
+          <w:rPr>
+            <w:lang w:val="en-US"/>
+          </w:rPr>
           <w:t xml:space="preserve">Ikram Uygur, Cem </w:t>
         </w:r>
-        <w:proofErr w:type="spellStart"/>
         <w:proofErr w:type="gramStart"/>
         <w:r>
-          <w:t>Albal</w:t>
-        </w:r>
-        <w:proofErr w:type="spellEnd"/>
-        <w:r>
-          <w:t xml:space="preserve"> ,Chris</w:t>
+          <w:rPr>
+            <w:lang w:val="en-US"/>
+          </w:rPr>
+          <w:t>Albal ,Chris</w:t>
         </w:r>
         <w:proofErr w:type="gramEnd"/>
         <w:r>
-          <w:t xml:space="preserve"> </w:t>
+          <w:rPr>
+            <w:lang w:val="en-US"/>
+          </w:rPr>
+          <w:t xml:space="preserve"> Dittinger</w:t>
         </w:r>
-        <w:proofErr w:type="spellStart"/>
-        <w:r>
-          <w:t>Dittinger</w:t>
-        </w:r>
-        <w:proofErr w:type="spellEnd"/>
       </w:p>
     </w:sdtContent>
   </w:sdt>
@@ -2922,43 +2983,49 @@
 </file>
 
 <file path=word/header2.xml><?xml version="1.0" encoding="utf-8"?>
-<w:hdr xmlns:wpc="http://schemas.microsoft.com/office/word/2010/wordprocessingCanvas" xmlns:cx="http://schemas.microsoft.com/office/drawing/2014/chartex" xmlns:cx1="http://schemas.microsoft.com/office/drawing/2015/9/8/chartex" xmlns:cx2="http://schemas.microsoft.com/office/drawing/2015/10/21/chartex" xmlns:cx3="http://schemas.microsoft.com/office/drawing/2016/5/9/chartex" xmlns:cx4="http://schemas.microsoft.com/office/drawing/2016/5/10/chartex" xmlns:cx5="http://schemas.microsoft.com/office/drawing/2016/5/11/chartex" xmlns:cx6="http://schemas.microsoft.com/office/drawing/2016/5/12/chartex" xmlns:cx7="http://schemas.microsoft.com/office/drawing/2016/5/13/chartex" xmlns:cx8="http://schemas.microsoft.com/office/drawing/2016/5/14/chartex" xmlns:mc="http://schemas.openxmlformats.org/markup-compatibility/2006" xmlns:aink="http://schemas.microsoft.com/office/drawing/2016/ink" xmlns:am3d="http://schemas.microsoft.com/office/drawing/2017/model3d" xmlns:o="urn:schemas-microsoft-com:office:office" xmlns:oel="http://schemas.microsoft.com/office/2019/extlst" xmlns:r="http://schemas.openxmlformats.org/officeDocument/2006/relationships" xmlns:m="http://schemas.openxmlformats.org/officeDocument/2006/math" xmlns:v="urn:schemas-microsoft-com:vml" xmlns:wp14="http://schemas.microsoft.com/office/word/2010/wordprocessingDrawing" xmlns:wp="http://schemas.openxmlformats.org/drawingml/2006/wordprocessingDrawing" xmlns:w10="urn:schemas-microsoft-com:office:word" xmlns:w="http://schemas.openxmlformats.org/wordprocessingml/2006/main" xmlns:w14="http://schemas.microsoft.com/office/word/2010/wordml" xmlns:w15="http://schemas.microsoft.com/office/word/2012/wordml" xmlns:w16cex="http://schemas.microsoft.com/office/word/2018/wordml/cex" xmlns:w16cid="http://schemas.microsoft.com/office/word/2016/wordml/cid" xmlns:w16="http://schemas.microsoft.com/office/word/2018/wordml" xmlns:w16du="http://schemas.microsoft.com/office/word/2023/wordml/word16du" xmlns:w16sdtdh="http://schemas.microsoft.com/office/word/2020/wordml/sdtdatahash" xmlns:w16se="http://schemas.microsoft.com/office/word/2015/wordml/symex" xmlns:wpg="http://schemas.microsoft.com/office/word/2010/wordprocessingGroup" xmlns:wpi="http://schemas.microsoft.com/office/word/2010/wordprocessingInk" xmlns:wne="http://schemas.microsoft.com/office/word/2006/wordml" xmlns:wps="http://schemas.microsoft.com/office/word/2010/wordprocessingShape" mc:Ignorable="w14 w15 w16se w16cid w16 w16cex w16sdtdh w16du wp14">
+<w:hdr xmlns:wpc="http://schemas.microsoft.com/office/word/2010/wordprocessingCanvas" xmlns:cx="http://schemas.microsoft.com/office/drawing/2014/chartex" xmlns:cx1="http://schemas.microsoft.com/office/drawing/2015/9/8/chartex" xmlns:cx2="http://schemas.microsoft.com/office/drawing/2015/10/21/chartex" xmlns:cx3="http://schemas.microsoft.com/office/drawing/2016/5/9/chartex" xmlns:cx4="http://schemas.microsoft.com/office/drawing/2016/5/10/chartex" xmlns:cx5="http://schemas.microsoft.com/office/drawing/2016/5/11/chartex" xmlns:cx6="http://schemas.microsoft.com/office/drawing/2016/5/12/chartex" xmlns:cx7="http://schemas.microsoft.com/office/drawing/2016/5/13/chartex" xmlns:cx8="http://schemas.microsoft.com/office/drawing/2016/5/14/chartex" xmlns:mc="http://schemas.openxmlformats.org/markup-compatibility/2006" xmlns:aink="http://schemas.microsoft.com/office/drawing/2016/ink" xmlns:am3d="http://schemas.microsoft.com/office/drawing/2017/model3d" xmlns:o="urn:schemas-microsoft-com:office:office" xmlns:r="http://schemas.openxmlformats.org/officeDocument/2006/relationships" xmlns:m="http://schemas.openxmlformats.org/officeDocument/2006/math" xmlns:v="urn:schemas-microsoft-com:vml" xmlns:wp14="http://schemas.microsoft.com/office/word/2010/wordprocessingDrawing" xmlns:wp="http://schemas.openxmlformats.org/drawingml/2006/wordprocessingDrawing" xmlns:w10="urn:schemas-microsoft-com:office:word" xmlns:w="http://schemas.openxmlformats.org/wordprocessingml/2006/main" xmlns:w14="http://schemas.microsoft.com/office/word/2010/wordml" xmlns:w15="http://schemas.microsoft.com/office/word/2012/wordml" xmlns:w16cex="http://schemas.microsoft.com/office/word/2018/wordml/cex" xmlns:w16cid="http://schemas.microsoft.com/office/word/2016/wordml/cid" xmlns:w16="http://schemas.microsoft.com/office/word/2018/wordml" xmlns:w16sdtdh="http://schemas.microsoft.com/office/word/2020/wordml/sdtdatahash" xmlns:w16se="http://schemas.microsoft.com/office/word/2015/wordml/symex" xmlns:wpg="http://schemas.microsoft.com/office/word/2010/wordprocessingGroup" xmlns:wpi="http://schemas.microsoft.com/office/word/2010/wordprocessingInk" xmlns:wne="http://schemas.microsoft.com/office/word/2006/wordml" xmlns:wps="http://schemas.microsoft.com/office/word/2010/wordprocessingShape" mc:Ignorable="w14 w15 w16se w16cid w16 w16cex w16sdtdh wp14">
   <w:sdt>
     <w:sdtPr>
+      <w:rPr>
+        <w:lang w:val="en-US"/>
+      </w:rPr>
       <w:id w:val="1966845816"/>
       <w:dataBinding w:prefixMappings="xmlns:ns0='http://schemas.openxmlformats.org/package/2006/metadata/core-properties' xmlns:ns1='http://purl.org/dc/elements/1.1/'" w:xpath="/ns0:coreProperties[1]/ns1:creator[1]" w:storeItemID="{6C3C8BC8-F283-45AE-878A-BAB7291924A1}"/>
       <w:text/>
     </w:sdtPr>
+    <w:sdtEndPr/>
     <w:sdtContent>
       <w:p>
         <w:pPr>
-          <w:pStyle w:val="Header"/>
+          <w:pStyle w:val="Kopfzeile"/>
           <w:pBdr>
             <w:bottom w:val="single" w:sz="4" w:space="0" w:color="auto"/>
           </w:pBdr>
           <w:jc w:val="right"/>
+          <w:rPr>
+            <w:lang w:val="en-US"/>
+          </w:rPr>
         </w:pPr>
         <w:r>
+          <w:rPr>
+            <w:lang w:val="en-US"/>
+          </w:rPr>
           <w:t xml:space="preserve">Ikram Uygur, Cem </w:t>
         </w:r>
-        <w:proofErr w:type="spellStart"/>
         <w:proofErr w:type="gramStart"/>
         <w:r>
-          <w:t>Albal</w:t>
-        </w:r>
-        <w:proofErr w:type="spellEnd"/>
-        <w:r>
-          <w:t xml:space="preserve"> ,Chris</w:t>
+          <w:rPr>
+            <w:lang w:val="en-US"/>
+          </w:rPr>
+          <w:t>Albal ,Chris</w:t>
         </w:r>
         <w:proofErr w:type="gramEnd"/>
         <w:r>
-          <w:t xml:space="preserve"> </w:t>
+          <w:rPr>
+            <w:lang w:val="en-US"/>
+          </w:rPr>
+          <w:t xml:space="preserve"> Dittinger</w:t>
         </w:r>
-        <w:proofErr w:type="spellStart"/>
-        <w:r>
-          <w:t>Dittinger</w:t>
-        </w:r>
-        <w:proofErr w:type="spellEnd"/>
       </w:p>
     </w:sdtContent>
   </w:sdt>
@@ -2966,7 +3033,7 @@
 </file>
 
 <file path=word/numbering.xml><?xml version="1.0" encoding="utf-8"?>
-<w:numbering xmlns:wpc="http://schemas.microsoft.com/office/word/2010/wordprocessingCanvas" xmlns:cx="http://schemas.microsoft.com/office/drawing/2014/chartex" xmlns:cx1="http://schemas.microsoft.com/office/drawing/2015/9/8/chartex" xmlns:cx2="http://schemas.microsoft.com/office/drawing/2015/10/21/chartex" xmlns:cx3="http://schemas.microsoft.com/office/drawing/2016/5/9/chartex" xmlns:cx4="http://schemas.microsoft.com/office/drawing/2016/5/10/chartex" xmlns:cx5="http://schemas.microsoft.com/office/drawing/2016/5/11/chartex" xmlns:cx6="http://schemas.microsoft.com/office/drawing/2016/5/12/chartex" xmlns:cx7="http://schemas.microsoft.com/office/drawing/2016/5/13/chartex" xmlns:cx8="http://schemas.microsoft.com/office/drawing/2016/5/14/chartex" xmlns:mc="http://schemas.openxmlformats.org/markup-compatibility/2006" xmlns:aink="http://schemas.microsoft.com/office/drawing/2016/ink" xmlns:am3d="http://schemas.microsoft.com/office/drawing/2017/model3d" xmlns:o="urn:schemas-microsoft-com:office:office" xmlns:oel="http://schemas.microsoft.com/office/2019/extlst" xmlns:r="http://schemas.openxmlformats.org/officeDocument/2006/relationships" xmlns:m="http://schemas.openxmlformats.org/officeDocument/2006/math" xmlns:v="urn:schemas-microsoft-com:vml" xmlns:wp14="http://schemas.microsoft.com/office/word/2010/wordprocessingDrawing" xmlns:wp="http://schemas.openxmlformats.org/drawingml/2006/wordprocessingDrawing" xmlns:w10="urn:schemas-microsoft-com:office:word" xmlns:w="http://schemas.openxmlformats.org/wordprocessingml/2006/main" xmlns:w14="http://schemas.microsoft.com/office/word/2010/wordml" xmlns:w15="http://schemas.microsoft.com/office/word/2012/wordml" xmlns:w16cex="http://schemas.microsoft.com/office/word/2018/wordml/cex" xmlns:w16cid="http://schemas.microsoft.com/office/word/2016/wordml/cid" xmlns:w16="http://schemas.microsoft.com/office/word/2018/wordml" xmlns:w16du="http://schemas.microsoft.com/office/word/2023/wordml/word16du" xmlns:w16sdtdh="http://schemas.microsoft.com/office/word/2020/wordml/sdtdatahash" xmlns:w16se="http://schemas.microsoft.com/office/word/2015/wordml/symex" xmlns:wpg="http://schemas.microsoft.com/office/word/2010/wordprocessingGroup" xmlns:wpi="http://schemas.microsoft.com/office/word/2010/wordprocessingInk" xmlns:wne="http://schemas.microsoft.com/office/word/2006/wordml" xmlns:wps="http://schemas.microsoft.com/office/word/2010/wordprocessingShape" mc:Ignorable="w14 w15 w16se w16cid w16 w16cex w16sdtdh w16du wp14">
+<w:numbering xmlns:wpc="http://schemas.microsoft.com/office/word/2010/wordprocessingCanvas" xmlns:cx="http://schemas.microsoft.com/office/drawing/2014/chartex" xmlns:cx1="http://schemas.microsoft.com/office/drawing/2015/9/8/chartex" xmlns:cx2="http://schemas.microsoft.com/office/drawing/2015/10/21/chartex" xmlns:cx3="http://schemas.microsoft.com/office/drawing/2016/5/9/chartex" xmlns:cx4="http://schemas.microsoft.com/office/drawing/2016/5/10/chartex" xmlns:cx5="http://schemas.microsoft.com/office/drawing/2016/5/11/chartex" xmlns:cx6="http://schemas.microsoft.com/office/drawing/2016/5/12/chartex" xmlns:cx7="http://schemas.microsoft.com/office/drawing/2016/5/13/chartex" xmlns:cx8="http://schemas.microsoft.com/office/drawing/2016/5/14/chartex" xmlns:mc="http://schemas.openxmlformats.org/markup-compatibility/2006" xmlns:aink="http://schemas.microsoft.com/office/drawing/2016/ink" xmlns:am3d="http://schemas.microsoft.com/office/drawing/2017/model3d" xmlns:o="urn:schemas-microsoft-com:office:office" xmlns:r="http://schemas.openxmlformats.org/officeDocument/2006/relationships" xmlns:m="http://schemas.openxmlformats.org/officeDocument/2006/math" xmlns:v="urn:schemas-microsoft-com:vml" xmlns:wp14="http://schemas.microsoft.com/office/word/2010/wordprocessingDrawing" xmlns:wp="http://schemas.openxmlformats.org/drawingml/2006/wordprocessingDrawing" xmlns:w10="urn:schemas-microsoft-com:office:word" xmlns:w="http://schemas.openxmlformats.org/wordprocessingml/2006/main" xmlns:w14="http://schemas.microsoft.com/office/word/2010/wordml" xmlns:w15="http://schemas.microsoft.com/office/word/2012/wordml" xmlns:w16cex="http://schemas.microsoft.com/office/word/2018/wordml/cex" xmlns:w16cid="http://schemas.microsoft.com/office/word/2016/wordml/cid" xmlns:w16="http://schemas.microsoft.com/office/word/2018/wordml" xmlns:w16sdtdh="http://schemas.microsoft.com/office/word/2020/wordml/sdtdatahash" xmlns:w16se="http://schemas.microsoft.com/office/word/2015/wordml/symex" xmlns:wpg="http://schemas.microsoft.com/office/word/2010/wordprocessingGroup" xmlns:wpi="http://schemas.microsoft.com/office/word/2010/wordprocessingInk" xmlns:wne="http://schemas.microsoft.com/office/word/2006/wordml" xmlns:wps="http://schemas.microsoft.com/office/word/2010/wordprocessingShape" mc:Ignorable="w14 w15 w16se w16cid w16 w16cex w16sdtdh wp14">
   <w:abstractNum w:abstractNumId="0" w15:restartNumberingAfterBreak="0">
     <w:nsid w:val="FFFFFF7C"/>
     <w:multiLevelType w:val="singleLevel"/>
@@ -5124,6 +5191,119 @@
     <w:numStyleLink w:val="Rhea-NummerierteListe"/>
   </w:abstractNum>
   <w:abstractNum w:abstractNumId="31" w15:restartNumberingAfterBreak="0">
+    <w:nsid w:val="6FE27671"/>
+    <w:multiLevelType w:val="hybridMultilevel"/>
+    <w:tmpl w:val="4574D748"/>
+    <w:lvl w:ilvl="0" w:tplc="04070001">
+      <w:start w:val="1"/>
+      <w:numFmt w:val="bullet"/>
+      <w:lvlText w:val=""/>
+      <w:lvlJc w:val="left"/>
+      <w:pPr>
+        <w:ind w:left="1440" w:hanging="360"/>
+      </w:pPr>
+      <w:rPr>
+        <w:rFonts w:ascii="Symbol" w:hAnsi="Symbol" w:hint="default"/>
+      </w:rPr>
+    </w:lvl>
+    <w:lvl w:ilvl="1" w:tplc="04070003" w:tentative="1">
+      <w:start w:val="1"/>
+      <w:numFmt w:val="bullet"/>
+      <w:lvlText w:val="o"/>
+      <w:lvlJc w:val="left"/>
+      <w:pPr>
+        <w:ind w:left="2160" w:hanging="360"/>
+      </w:pPr>
+      <w:rPr>
+        <w:rFonts w:ascii="Courier New" w:hAnsi="Courier New" w:cs="Courier New" w:hint="default"/>
+      </w:rPr>
+    </w:lvl>
+    <w:lvl w:ilvl="2" w:tplc="04070005" w:tentative="1">
+      <w:start w:val="1"/>
+      <w:numFmt w:val="bullet"/>
+      <w:lvlText w:val=""/>
+      <w:lvlJc w:val="left"/>
+      <w:pPr>
+        <w:ind w:left="2880" w:hanging="360"/>
+      </w:pPr>
+      <w:rPr>
+        <w:rFonts w:ascii="Wingdings" w:hAnsi="Wingdings" w:hint="default"/>
+      </w:rPr>
+    </w:lvl>
+    <w:lvl w:ilvl="3" w:tplc="04070001" w:tentative="1">
+      <w:start w:val="1"/>
+      <w:numFmt w:val="bullet"/>
+      <w:lvlText w:val=""/>
+      <w:lvlJc w:val="left"/>
+      <w:pPr>
+        <w:ind w:left="3600" w:hanging="360"/>
+      </w:pPr>
+      <w:rPr>
+        <w:rFonts w:ascii="Symbol" w:hAnsi="Symbol" w:hint="default"/>
+      </w:rPr>
+    </w:lvl>
+    <w:lvl w:ilvl="4" w:tplc="04070003" w:tentative="1">
+      <w:start w:val="1"/>
+      <w:numFmt w:val="bullet"/>
+      <w:lvlText w:val="o"/>
+      <w:lvlJc w:val="left"/>
+      <w:pPr>
+        <w:ind w:left="4320" w:hanging="360"/>
+      </w:pPr>
+      <w:rPr>
+        <w:rFonts w:ascii="Courier New" w:hAnsi="Courier New" w:cs="Courier New" w:hint="default"/>
+      </w:rPr>
+    </w:lvl>
+    <w:lvl w:ilvl="5" w:tplc="04070005" w:tentative="1">
+      <w:start w:val="1"/>
+      <w:numFmt w:val="bullet"/>
+      <w:lvlText w:val=""/>
+      <w:lvlJc w:val="left"/>
+      <w:pPr>
+        <w:ind w:left="5040" w:hanging="360"/>
+      </w:pPr>
+      <w:rPr>
+        <w:rFonts w:ascii="Wingdings" w:hAnsi="Wingdings" w:hint="default"/>
+      </w:rPr>
+    </w:lvl>
+    <w:lvl w:ilvl="6" w:tplc="04070001" w:tentative="1">
+      <w:start w:val="1"/>
+      <w:numFmt w:val="bullet"/>
+      <w:lvlText w:val=""/>
+      <w:lvlJc w:val="left"/>
+      <w:pPr>
+        <w:ind w:left="5760" w:hanging="360"/>
+      </w:pPr>
+      <w:rPr>
+        <w:rFonts w:ascii="Symbol" w:hAnsi="Symbol" w:hint="default"/>
+      </w:rPr>
+    </w:lvl>
+    <w:lvl w:ilvl="7" w:tplc="04070003" w:tentative="1">
+      <w:start w:val="1"/>
+      <w:numFmt w:val="bullet"/>
+      <w:lvlText w:val="o"/>
+      <w:lvlJc w:val="left"/>
+      <w:pPr>
+        <w:ind w:left="6480" w:hanging="360"/>
+      </w:pPr>
+      <w:rPr>
+        <w:rFonts w:ascii="Courier New" w:hAnsi="Courier New" w:cs="Courier New" w:hint="default"/>
+      </w:rPr>
+    </w:lvl>
+    <w:lvl w:ilvl="8" w:tplc="04070005" w:tentative="1">
+      <w:start w:val="1"/>
+      <w:numFmt w:val="bullet"/>
+      <w:lvlText w:val=""/>
+      <w:lvlJc w:val="left"/>
+      <w:pPr>
+        <w:ind w:left="7200" w:hanging="360"/>
+      </w:pPr>
+      <w:rPr>
+        <w:rFonts w:ascii="Wingdings" w:hAnsi="Wingdings" w:hint="default"/>
+      </w:rPr>
+    </w:lvl>
+  </w:abstractNum>
+  <w:abstractNum w:abstractNumId="32" w15:restartNumberingAfterBreak="0">
     <w:nsid w:val="72817FF1"/>
     <w:multiLevelType w:val="hybridMultilevel"/>
     <w:tmpl w:val="702CD21C"/>
@@ -5247,83 +5427,83 @@
       </w:rPr>
     </w:lvl>
   </w:abstractNum>
-  <w:abstractNum w:abstractNumId="32" w15:restartNumberingAfterBreak="0">
+  <w:abstractNum w:abstractNumId="33" w15:restartNumberingAfterBreak="0">
     <w:nsid w:val="76740294"/>
     <w:multiLevelType w:val="multilevel"/>
     <w:tmpl w:val="33B056D0"/>
     <w:numStyleLink w:val="Rhea-Aufzhlung"/>
   </w:abstractNum>
-  <w:abstractNum w:abstractNumId="33" w15:restartNumberingAfterBreak="0">
+  <w:abstractNum w:abstractNumId="34" w15:restartNumberingAfterBreak="0">
     <w:nsid w:val="76921C5B"/>
     <w:multiLevelType w:val="multilevel"/>
     <w:tmpl w:val="33B056D0"/>
     <w:numStyleLink w:val="Rhea-Aufzhlung"/>
   </w:abstractNum>
-  <w:abstractNum w:abstractNumId="34" w15:restartNumberingAfterBreak="0">
+  <w:abstractNum w:abstractNumId="35" w15:restartNumberingAfterBreak="0">
     <w:nsid w:val="7E025C09"/>
     <w:multiLevelType w:val="multilevel"/>
     <w:tmpl w:val="33B056D0"/>
     <w:numStyleLink w:val="Rhea-Aufzhlung"/>
   </w:abstractNum>
-  <w:num w:numId="1" w16cid:durableId="747506292">
+  <w:num w:numId="1">
     <w:abstractNumId w:val="9"/>
   </w:num>
-  <w:num w:numId="2" w16cid:durableId="343825164">
+  <w:num w:numId="2">
     <w:abstractNumId w:val="7"/>
   </w:num>
-  <w:num w:numId="3" w16cid:durableId="1133981612">
+  <w:num w:numId="3">
     <w:abstractNumId w:val="6"/>
   </w:num>
-  <w:num w:numId="4" w16cid:durableId="1171946709">
+  <w:num w:numId="4">
     <w:abstractNumId w:val="5"/>
   </w:num>
-  <w:num w:numId="5" w16cid:durableId="938410402">
+  <w:num w:numId="5">
     <w:abstractNumId w:val="4"/>
   </w:num>
-  <w:num w:numId="6" w16cid:durableId="408573994">
+  <w:num w:numId="6">
     <w:abstractNumId w:val="8"/>
   </w:num>
-  <w:num w:numId="7" w16cid:durableId="252738147">
+  <w:num w:numId="7">
     <w:abstractNumId w:val="3"/>
   </w:num>
-  <w:num w:numId="8" w16cid:durableId="777216642">
+  <w:num w:numId="8">
     <w:abstractNumId w:val="2"/>
   </w:num>
-  <w:num w:numId="9" w16cid:durableId="1240407825">
+  <w:num w:numId="9">
     <w:abstractNumId w:val="1"/>
   </w:num>
-  <w:num w:numId="10" w16cid:durableId="971979722">
+  <w:num w:numId="10">
     <w:abstractNumId w:val="0"/>
   </w:num>
-  <w:num w:numId="11" w16cid:durableId="115369204">
+  <w:num w:numId="11">
     <w:abstractNumId w:val="22"/>
   </w:num>
-  <w:num w:numId="12" w16cid:durableId="1609311572">
+  <w:num w:numId="12">
     <w:abstractNumId w:val="24"/>
   </w:num>
-  <w:num w:numId="13" w16cid:durableId="1812668523">
+  <w:num w:numId="13">
     <w:abstractNumId w:val="25"/>
   </w:num>
-  <w:num w:numId="14" w16cid:durableId="945118157">
+  <w:num w:numId="14">
     <w:abstractNumId w:val="21"/>
   </w:num>
-  <w:num w:numId="15" w16cid:durableId="1294368336">
-    <w:abstractNumId w:val="31"/>
+  <w:num w:numId="15">
+    <w:abstractNumId w:val="32"/>
   </w:num>
-  <w:num w:numId="16" w16cid:durableId="402678032">
+  <w:num w:numId="16">
     <w:abstractNumId w:val="20"/>
   </w:num>
-  <w:num w:numId="17" w16cid:durableId="453910821">
+  <w:num w:numId="17">
     <w:abstractNumId w:val="23"/>
   </w:num>
-  <w:num w:numId="18" w16cid:durableId="1139148250">
+  <w:num w:numId="18">
     <w:abstractNumId w:val="11"/>
   </w:num>
-  <w:num w:numId="19" w16cid:durableId="7367966">
-    <w:abstractNumId w:val="32"/>
+  <w:num w:numId="19">
+    <w:abstractNumId w:val="33"/>
   </w:num>
-  <w:num w:numId="20" w16cid:durableId="1848712775">
-    <w:abstractNumId w:val="33"/>
+  <w:num w:numId="20">
+    <w:abstractNumId w:val="34"/>
     <w:lvlOverride w:ilvl="0">
       <w:lvl w:ilvl="0">
         <w:numFmt w:val="decimal"/>
@@ -5370,7 +5550,7 @@
       </w:lvl>
     </w:lvlOverride>
   </w:num>
-  <w:num w:numId="21" w16cid:durableId="1351100497">
+  <w:num w:numId="21">
     <w:abstractNumId w:val="28"/>
     <w:lvlOverride w:ilvl="0">
       <w:lvl w:ilvl="0">
@@ -5392,80 +5572,83 @@
       </w:lvl>
     </w:lvlOverride>
   </w:num>
-  <w:num w:numId="22" w16cid:durableId="1341006958">
+  <w:num w:numId="22">
     <w:abstractNumId w:val="12"/>
   </w:num>
-  <w:num w:numId="23" w16cid:durableId="927008168">
+  <w:num w:numId="23">
     <w:abstractNumId w:val="30"/>
   </w:num>
-  <w:num w:numId="24" w16cid:durableId="449056441">
+  <w:num w:numId="24">
     <w:abstractNumId w:val="14"/>
   </w:num>
-  <w:num w:numId="25" w16cid:durableId="631403741">
+  <w:num w:numId="25">
     <w:abstractNumId w:val="13"/>
   </w:num>
-  <w:num w:numId="26" w16cid:durableId="679820655">
+  <w:num w:numId="26">
     <w:abstractNumId w:val="10"/>
   </w:num>
-  <w:num w:numId="27" w16cid:durableId="1862236798">
-    <w:abstractNumId w:val="34"/>
+  <w:num w:numId="27">
+    <w:abstractNumId w:val="35"/>
   </w:num>
-  <w:num w:numId="28" w16cid:durableId="751659600">
+  <w:num w:numId="28">
     <w:abstractNumId w:val="26"/>
   </w:num>
-  <w:num w:numId="29" w16cid:durableId="1718699064">
+  <w:num w:numId="29">
     <w:abstractNumId w:val="17"/>
   </w:num>
-  <w:num w:numId="30" w16cid:durableId="2048069323">
+  <w:num w:numId="30">
     <w:abstractNumId w:val="15"/>
   </w:num>
-  <w:num w:numId="31" w16cid:durableId="779297536">
+  <w:num w:numId="31">
     <w:abstractNumId w:val="15"/>
   </w:num>
-  <w:num w:numId="32" w16cid:durableId="1208831864">
+  <w:num w:numId="32">
     <w:abstractNumId w:val="15"/>
   </w:num>
-  <w:num w:numId="33" w16cid:durableId="78446710">
+  <w:num w:numId="33">
     <w:abstractNumId w:val="23"/>
   </w:num>
-  <w:num w:numId="34" w16cid:durableId="2039041184">
+  <w:num w:numId="34">
     <w:abstractNumId w:val="12"/>
   </w:num>
-  <w:num w:numId="35" w16cid:durableId="102530487">
+  <w:num w:numId="35">
     <w:abstractNumId w:val="23"/>
   </w:num>
-  <w:num w:numId="36" w16cid:durableId="1220559587">
+  <w:num w:numId="36">
     <w:abstractNumId w:val="23"/>
   </w:num>
-  <w:num w:numId="37" w16cid:durableId="1476097964">
+  <w:num w:numId="37">
     <w:abstractNumId w:val="23"/>
   </w:num>
-  <w:num w:numId="38" w16cid:durableId="694500038">
+  <w:num w:numId="38">
     <w:abstractNumId w:val="23"/>
   </w:num>
-  <w:num w:numId="39" w16cid:durableId="267353853">
+  <w:num w:numId="39">
     <w:abstractNumId w:val="12"/>
   </w:num>
-  <w:num w:numId="40" w16cid:durableId="2041515961">
+  <w:num w:numId="40">
     <w:abstractNumId w:val="29"/>
   </w:num>
-  <w:num w:numId="41" w16cid:durableId="706754784">
+  <w:num w:numId="41">
     <w:abstractNumId w:val="27"/>
   </w:num>
-  <w:num w:numId="42" w16cid:durableId="1937009050">
+  <w:num w:numId="42">
     <w:abstractNumId w:val="16"/>
   </w:num>
-  <w:num w:numId="43" w16cid:durableId="970207272">
+  <w:num w:numId="43">
     <w:abstractNumId w:val="18"/>
   </w:num>
-  <w:num w:numId="44" w16cid:durableId="2101097363">
+  <w:num w:numId="44">
     <w:abstractNumId w:val="19"/>
+  </w:num>
+  <w:num w:numId="45">
+    <w:abstractNumId w:val="31"/>
   </w:num>
 </w:numbering>
 </file>
 
 <file path=word/styles.xml><?xml version="1.0" encoding="utf-8"?>
-<w:styles xmlns:mc="http://schemas.openxmlformats.org/markup-compatibility/2006" xmlns:r="http://schemas.openxmlformats.org/officeDocument/2006/relationships" xmlns:w="http://schemas.openxmlformats.org/wordprocessingml/2006/main" xmlns:w14="http://schemas.microsoft.com/office/word/2010/wordml" xmlns:w15="http://schemas.microsoft.com/office/word/2012/wordml" xmlns:w16cex="http://schemas.microsoft.com/office/word/2018/wordml/cex" xmlns:w16cid="http://schemas.microsoft.com/office/word/2016/wordml/cid" xmlns:w16="http://schemas.microsoft.com/office/word/2018/wordml" xmlns:w16du="http://schemas.microsoft.com/office/word/2023/wordml/word16du" xmlns:w16sdtdh="http://schemas.microsoft.com/office/word/2020/wordml/sdtdatahash" xmlns:w16se="http://schemas.microsoft.com/office/word/2015/wordml/symex" mc:Ignorable="w14 w15 w16se w16cid w16 w16cex w16sdtdh w16du">
+<w:styles xmlns:mc="http://schemas.openxmlformats.org/markup-compatibility/2006" xmlns:r="http://schemas.openxmlformats.org/officeDocument/2006/relationships" xmlns:w="http://schemas.openxmlformats.org/wordprocessingml/2006/main" xmlns:w14="http://schemas.microsoft.com/office/word/2010/wordml" xmlns:w15="http://schemas.microsoft.com/office/word/2012/wordml" xmlns:w16cex="http://schemas.microsoft.com/office/word/2018/wordml/cex" xmlns:w16cid="http://schemas.microsoft.com/office/word/2016/wordml/cid" xmlns:w16="http://schemas.microsoft.com/office/word/2018/wordml" xmlns:w16sdtdh="http://schemas.microsoft.com/office/word/2020/wordml/sdtdatahash" xmlns:w16se="http://schemas.microsoft.com/office/word/2015/wordml/symex" mc:Ignorable="w14 w15 w16se w16cid w16 w16cex w16sdtdh">
   <w:docDefaults>
     <w:rPrDefault>
       <w:rPr>
@@ -5661,7 +5844,7 @@
     <w:lsdException w:name="Medium Shading 2 Accent 1"/>
     <w:lsdException w:name="Medium List 1 Accent 1"/>
     <w:lsdException w:name="Revision" w:semiHidden="1" w:uiPriority="0"/>
-    <w:lsdException w:name="List Paragraph" w:uiPriority="36" w:qFormat="1"/>
+    <w:lsdException w:name="List Paragraph" w:uiPriority="34" w:qFormat="1"/>
     <w:lsdException w:name="Quote" w:uiPriority="29" w:qFormat="1"/>
     <w:lsdException w:name="Intense Quote" w:uiPriority="30" w:qFormat="1"/>
     <w:lsdException w:name="Medium List 2 Accent 1" w:uiPriority="41"/>
@@ -5859,7 +6042,7 @@
     <w:lsdException w:name="Unresolved Mention" w:semiHidden="1" w:unhideWhenUsed="1"/>
     <w:lsdException w:name="Smart Link" w:semiHidden="1" w:unhideWhenUsed="1"/>
   </w:latentStyles>
-  <w:style w:type="paragraph" w:default="1" w:styleId="Normal">
+  <w:style w:type="paragraph" w:default="1" w:styleId="Standard">
     <w:name w:val="Normal"/>
     <w:qFormat/>
     <w:rsid w:val="00F24668"/>
@@ -5868,11 +6051,11 @@
       <w:szCs w:val="20"/>
     </w:rPr>
   </w:style>
-  <w:style w:type="paragraph" w:styleId="Heading1">
+  <w:style w:type="paragraph" w:styleId="berschrift1">
     <w:name w:val="heading 1"/>
-    <w:basedOn w:val="Normal"/>
-    <w:next w:val="Normal"/>
-    <w:link w:val="Heading1Char"/>
+    <w:basedOn w:val="Standard"/>
+    <w:next w:val="Standard"/>
+    <w:link w:val="berschrift1Zchn"/>
     <w:uiPriority w:val="9"/>
     <w:qFormat/>
     <w:pPr>
@@ -5889,11 +6072,11 @@
       <w:szCs w:val="32"/>
     </w:rPr>
   </w:style>
-  <w:style w:type="paragraph" w:styleId="Heading2">
+  <w:style w:type="paragraph" w:styleId="berschrift2">
     <w:name w:val="heading 2"/>
-    <w:basedOn w:val="Normal"/>
-    <w:next w:val="Normal"/>
-    <w:link w:val="Heading2Char"/>
+    <w:basedOn w:val="Standard"/>
+    <w:next w:val="Standard"/>
+    <w:link w:val="berschrift2Zchn"/>
     <w:uiPriority w:val="9"/>
     <w:qFormat/>
     <w:pPr>
@@ -5907,11 +6090,11 @@
       <w:szCs w:val="28"/>
     </w:rPr>
   </w:style>
-  <w:style w:type="paragraph" w:styleId="Heading3">
+  <w:style w:type="paragraph" w:styleId="berschrift3">
     <w:name w:val="heading 3"/>
-    <w:basedOn w:val="Normal"/>
-    <w:next w:val="Normal"/>
-    <w:link w:val="Heading3Char"/>
+    <w:basedOn w:val="Standard"/>
+    <w:next w:val="Standard"/>
+    <w:link w:val="berschrift3Zchn"/>
     <w:uiPriority w:val="9"/>
     <w:qFormat/>
     <w:pPr>
@@ -5925,11 +6108,11 @@
       <w:szCs w:val="24"/>
     </w:rPr>
   </w:style>
-  <w:style w:type="paragraph" w:styleId="Heading4">
+  <w:style w:type="paragraph" w:styleId="berschrift4">
     <w:name w:val="heading 4"/>
-    <w:basedOn w:val="Normal"/>
-    <w:next w:val="Normal"/>
-    <w:link w:val="Heading4Char"/>
+    <w:basedOn w:val="Standard"/>
+    <w:next w:val="Standard"/>
+    <w:link w:val="berschrift4Zchn"/>
     <w:uiPriority w:val="9"/>
     <w:unhideWhenUsed/>
     <w:qFormat/>
@@ -5945,11 +6128,11 @@
       <w:szCs w:val="22"/>
     </w:rPr>
   </w:style>
-  <w:style w:type="paragraph" w:styleId="Heading5">
+  <w:style w:type="paragraph" w:styleId="berschrift5">
     <w:name w:val="heading 5"/>
-    <w:basedOn w:val="Normal"/>
-    <w:next w:val="Normal"/>
-    <w:link w:val="Heading5Char"/>
+    <w:basedOn w:val="Standard"/>
+    <w:next w:val="Standard"/>
+    <w:link w:val="berschrift5Zchn"/>
     <w:uiPriority w:val="9"/>
     <w:semiHidden/>
     <w:unhideWhenUsed/>
@@ -5964,11 +6147,11 @@
       <w:color w:val="325F64" w:themeColor="accent2" w:themeShade="BF"/>
     </w:rPr>
   </w:style>
-  <w:style w:type="paragraph" w:styleId="Heading6">
+  <w:style w:type="paragraph" w:styleId="berschrift6">
     <w:name w:val="heading 6"/>
-    <w:basedOn w:val="Normal"/>
-    <w:next w:val="Normal"/>
-    <w:link w:val="Heading6Char"/>
+    <w:basedOn w:val="Standard"/>
+    <w:next w:val="Standard"/>
+    <w:link w:val="berschrift6Zchn"/>
     <w:uiPriority w:val="9"/>
     <w:semiHidden/>
     <w:unhideWhenUsed/>
@@ -5984,11 +6167,11 @@
       <w:color w:val="325F64" w:themeColor="accent2" w:themeShade="BF"/>
     </w:rPr>
   </w:style>
-  <w:style w:type="paragraph" w:styleId="Heading7">
+  <w:style w:type="paragraph" w:styleId="berschrift7">
     <w:name w:val="heading 7"/>
-    <w:basedOn w:val="Normal"/>
-    <w:next w:val="Normal"/>
-    <w:link w:val="Heading7Char"/>
+    <w:basedOn w:val="Standard"/>
+    <w:next w:val="Standard"/>
+    <w:link w:val="berschrift7Zchn"/>
     <w:uiPriority w:val="9"/>
     <w:semiHidden/>
     <w:unhideWhenUsed/>
@@ -6003,11 +6186,11 @@
       <w:color w:val="53548A" w:themeColor="accent1"/>
     </w:rPr>
   </w:style>
-  <w:style w:type="paragraph" w:styleId="Heading8">
+  <w:style w:type="paragraph" w:styleId="berschrift8">
     <w:name w:val="heading 8"/>
-    <w:basedOn w:val="Normal"/>
-    <w:next w:val="Normal"/>
-    <w:link w:val="Heading8Char"/>
+    <w:basedOn w:val="Standard"/>
+    <w:next w:val="Standard"/>
+    <w:link w:val="berschrift8Zchn"/>
     <w:uiPriority w:val="9"/>
     <w:semiHidden/>
     <w:unhideWhenUsed/>
@@ -6023,11 +6206,11 @@
       <w:color w:val="53548A" w:themeColor="accent1"/>
     </w:rPr>
   </w:style>
-  <w:style w:type="paragraph" w:styleId="Heading9">
+  <w:style w:type="paragraph" w:styleId="berschrift9">
     <w:name w:val="heading 9"/>
-    <w:basedOn w:val="Normal"/>
-    <w:next w:val="Normal"/>
-    <w:link w:val="Heading9Char"/>
+    <w:basedOn w:val="Standard"/>
+    <w:next w:val="Standard"/>
+    <w:link w:val="berschrift9Zchn"/>
     <w:uiPriority w:val="9"/>
     <w:semiHidden/>
     <w:unhideWhenUsed/>
@@ -6042,13 +6225,13 @@
       <w:color w:val="313240" w:themeColor="text2" w:themeShade="BF"/>
     </w:rPr>
   </w:style>
-  <w:style w:type="character" w:default="1" w:styleId="DefaultParagraphFont">
+  <w:style w:type="character" w:default="1" w:styleId="Absatz-Standardschriftart">
     <w:name w:val="Default Paragraph Font"/>
     <w:uiPriority w:val="1"/>
     <w:semiHidden/>
     <w:unhideWhenUsed/>
   </w:style>
-  <w:style w:type="table" w:default="1" w:styleId="TableNormal">
+  <w:style w:type="table" w:default="1" w:styleId="NormaleTabelle">
     <w:name w:val="Normal Table"/>
     <w:uiPriority w:val="99"/>
     <w:semiHidden/>
@@ -6063,15 +6246,15 @@
       </w:tblCellMar>
     </w:tblPr>
   </w:style>
-  <w:style w:type="numbering" w:default="1" w:styleId="NoList">
+  <w:style w:type="numbering" w:default="1" w:styleId="KeineListe">
     <w:name w:val="No List"/>
     <w:uiPriority w:val="99"/>
     <w:semiHidden/>
     <w:unhideWhenUsed/>
   </w:style>
-  <w:style w:type="table" w:styleId="TableGrid">
+  <w:style w:type="table" w:styleId="Tabellenraster">
     <w:name w:val="Table Grid"/>
-    <w:basedOn w:val="TableNormal"/>
+    <w:basedOn w:val="NormaleTabelle"/>
     <w:uiPriority w:val="1"/>
     <w:pPr>
       <w:spacing w:after="0" w:line="240" w:lineRule="auto"/>
@@ -6087,10 +6270,10 @@
       </w:tblBorders>
     </w:tblPr>
   </w:style>
-  <w:style w:type="paragraph" w:styleId="Title">
+  <w:style w:type="paragraph" w:styleId="Titel">
     <w:name w:val="Title"/>
-    <w:basedOn w:val="Normal"/>
-    <w:link w:val="TitleChar"/>
+    <w:basedOn w:val="Standard"/>
+    <w:link w:val="TitelZchn"/>
     <w:uiPriority w:val="10"/>
     <w:qFormat/>
     <w:pPr>
@@ -6103,10 +6286,10 @@
       <w:szCs w:val="56"/>
     </w:rPr>
   </w:style>
-  <w:style w:type="character" w:customStyle="1" w:styleId="TitleChar">
-    <w:name w:val="Title Char"/>
-    <w:basedOn w:val="DefaultParagraphFont"/>
-    <w:link w:val="Title"/>
+  <w:style w:type="character" w:customStyle="1" w:styleId="TitelZchn">
+    <w:name w:val="Titel Zchn"/>
+    <w:basedOn w:val="Absatz-Standardschriftart"/>
+    <w:link w:val="Titel"/>
     <w:uiPriority w:val="10"/>
     <w:rPr>
       <w:rFonts w:asciiTheme="majorHAnsi" w:hAnsiTheme="majorHAnsi"/>
@@ -6115,10 +6298,10 @@
       <w:szCs w:val="56"/>
     </w:rPr>
   </w:style>
-  <w:style w:type="paragraph" w:styleId="Subtitle">
+  <w:style w:type="paragraph" w:styleId="Untertitel">
     <w:name w:val="Subtitle"/>
-    <w:basedOn w:val="Normal"/>
-    <w:link w:val="SubtitleChar"/>
+    <w:basedOn w:val="Standard"/>
+    <w:link w:val="UntertitelZchn"/>
     <w:uiPriority w:val="11"/>
     <w:qFormat/>
     <w:pPr>
@@ -6131,10 +6314,10 @@
       <w:szCs w:val="24"/>
     </w:rPr>
   </w:style>
-  <w:style w:type="character" w:customStyle="1" w:styleId="SubtitleChar">
-    <w:name w:val="Subtitle Char"/>
-    <w:basedOn w:val="DefaultParagraphFont"/>
-    <w:link w:val="Subtitle"/>
+  <w:style w:type="character" w:customStyle="1" w:styleId="UntertitelZchn">
+    <w:name w:val="Untertitel Zchn"/>
+    <w:basedOn w:val="Absatz-Standardschriftart"/>
+    <w:link w:val="Untertitel"/>
     <w:uiPriority w:val="11"/>
     <w:rPr>
       <w:i/>
@@ -6143,9 +6326,9 @@
       <w:szCs w:val="24"/>
     </w:rPr>
   </w:style>
-  <w:style w:type="character" w:styleId="IntenseEmphasis">
+  <w:style w:type="character" w:styleId="IntensiveHervorhebung">
     <w:name w:val="Intense Emphasis"/>
-    <w:basedOn w:val="DefaultParagraphFont"/>
+    <w:basedOn w:val="Absatz-Standardschriftart"/>
     <w:uiPriority w:val="21"/>
     <w:qFormat/>
     <w:rPr>
@@ -6157,10 +6340,10 @@
       <w:spacing w:val="5"/>
     </w:rPr>
   </w:style>
-  <w:style w:type="character" w:customStyle="1" w:styleId="Heading1Char">
-    <w:name w:val="Heading 1 Char"/>
-    <w:basedOn w:val="DefaultParagraphFont"/>
-    <w:link w:val="Heading1"/>
+  <w:style w:type="character" w:customStyle="1" w:styleId="berschrift1Zchn">
+    <w:name w:val="Überschrift 1 Zchn"/>
+    <w:basedOn w:val="Absatz-Standardschriftart"/>
+    <w:link w:val="berschrift1"/>
     <w:uiPriority w:val="9"/>
     <w:rPr>
       <w:rFonts w:asciiTheme="majorHAnsi" w:hAnsiTheme="majorHAnsi"/>
@@ -6169,10 +6352,10 @@
       <w:szCs w:val="32"/>
     </w:rPr>
   </w:style>
-  <w:style w:type="character" w:customStyle="1" w:styleId="Heading2Char">
-    <w:name w:val="Heading 2 Char"/>
-    <w:basedOn w:val="DefaultParagraphFont"/>
-    <w:link w:val="Heading2"/>
+  <w:style w:type="character" w:customStyle="1" w:styleId="berschrift2Zchn">
+    <w:name w:val="Überschrift 2 Zchn"/>
+    <w:basedOn w:val="Absatz-Standardschriftart"/>
+    <w:link w:val="berschrift2"/>
     <w:uiPriority w:val="9"/>
     <w:rPr>
       <w:rFonts w:asciiTheme="majorHAnsi" w:hAnsiTheme="majorHAnsi"/>
@@ -6181,10 +6364,10 @@
       <w:szCs w:val="28"/>
     </w:rPr>
   </w:style>
-  <w:style w:type="character" w:customStyle="1" w:styleId="Heading3Char">
-    <w:name w:val="Heading 3 Char"/>
-    <w:basedOn w:val="DefaultParagraphFont"/>
-    <w:link w:val="Heading3"/>
+  <w:style w:type="character" w:customStyle="1" w:styleId="berschrift3Zchn">
+    <w:name w:val="Überschrift 3 Zchn"/>
+    <w:basedOn w:val="Absatz-Standardschriftart"/>
+    <w:link w:val="berschrift3"/>
     <w:uiPriority w:val="9"/>
     <w:rPr>
       <w:rFonts w:asciiTheme="majorHAnsi" w:hAnsiTheme="majorHAnsi"/>
@@ -6193,10 +6376,10 @@
       <w:szCs w:val="24"/>
     </w:rPr>
   </w:style>
-  <w:style w:type="character" w:customStyle="1" w:styleId="Heading4Char">
-    <w:name w:val="Heading 4 Char"/>
-    <w:basedOn w:val="DefaultParagraphFont"/>
-    <w:link w:val="Heading4"/>
+  <w:style w:type="character" w:customStyle="1" w:styleId="berschrift4Zchn">
+    <w:name w:val="Überschrift 4 Zchn"/>
+    <w:basedOn w:val="Absatz-Standardschriftart"/>
+    <w:link w:val="berschrift4"/>
     <w:uiPriority w:val="9"/>
     <w:rPr>
       <w:rFonts w:asciiTheme="majorHAnsi" w:hAnsiTheme="majorHAnsi"/>
@@ -6204,10 +6387,10 @@
       <w:color w:val="438086" w:themeColor="accent2"/>
     </w:rPr>
   </w:style>
-  <w:style w:type="character" w:customStyle="1" w:styleId="Heading5Char">
-    <w:name w:val="Heading 5 Char"/>
-    <w:basedOn w:val="DefaultParagraphFont"/>
-    <w:link w:val="Heading5"/>
+  <w:style w:type="character" w:customStyle="1" w:styleId="berschrift5Zchn">
+    <w:name w:val="Überschrift 5 Zchn"/>
+    <w:basedOn w:val="Absatz-Standardschriftart"/>
+    <w:link w:val="berschrift5"/>
     <w:uiPriority w:val="9"/>
     <w:semiHidden/>
     <w:rPr>
@@ -6218,10 +6401,10 @@
       <w:szCs w:val="20"/>
     </w:rPr>
   </w:style>
-  <w:style w:type="character" w:customStyle="1" w:styleId="Heading6Char">
-    <w:name w:val="Heading 6 Char"/>
-    <w:basedOn w:val="DefaultParagraphFont"/>
-    <w:link w:val="Heading6"/>
+  <w:style w:type="character" w:customStyle="1" w:styleId="berschrift6Zchn">
+    <w:name w:val="Überschrift 6 Zchn"/>
+    <w:basedOn w:val="Absatz-Standardschriftart"/>
+    <w:link w:val="berschrift6"/>
     <w:uiPriority w:val="9"/>
     <w:semiHidden/>
     <w:rPr>
@@ -6233,10 +6416,10 @@
       <w:szCs w:val="20"/>
     </w:rPr>
   </w:style>
-  <w:style w:type="character" w:customStyle="1" w:styleId="Heading7Char">
-    <w:name w:val="Heading 7 Char"/>
-    <w:basedOn w:val="DefaultParagraphFont"/>
-    <w:link w:val="Heading7"/>
+  <w:style w:type="character" w:customStyle="1" w:styleId="berschrift7Zchn">
+    <w:name w:val="Überschrift 7 Zchn"/>
+    <w:basedOn w:val="Absatz-Standardschriftart"/>
+    <w:link w:val="berschrift7"/>
     <w:uiPriority w:val="9"/>
     <w:semiHidden/>
     <w:rPr>
@@ -6247,10 +6430,10 @@
       <w:szCs w:val="20"/>
     </w:rPr>
   </w:style>
-  <w:style w:type="character" w:customStyle="1" w:styleId="Heading8Char">
-    <w:name w:val="Heading 8 Char"/>
-    <w:basedOn w:val="DefaultParagraphFont"/>
-    <w:link w:val="Heading8"/>
+  <w:style w:type="character" w:customStyle="1" w:styleId="berschrift8Zchn">
+    <w:name w:val="Überschrift 8 Zchn"/>
+    <w:basedOn w:val="Absatz-Standardschriftart"/>
+    <w:link w:val="berschrift8"/>
     <w:uiPriority w:val="9"/>
     <w:semiHidden/>
     <w:rPr>
@@ -6262,10 +6445,10 @@
       <w:szCs w:val="20"/>
     </w:rPr>
   </w:style>
-  <w:style w:type="character" w:customStyle="1" w:styleId="Heading9Char">
-    <w:name w:val="Heading 9 Char"/>
-    <w:basedOn w:val="DefaultParagraphFont"/>
-    <w:link w:val="Heading9"/>
+  <w:style w:type="character" w:customStyle="1" w:styleId="berschrift9Zchn">
+    <w:name w:val="Überschrift 9 Zchn"/>
+    <w:basedOn w:val="Absatz-Standardschriftart"/>
+    <w:link w:val="berschrift9"/>
     <w:uiPriority w:val="9"/>
     <w:semiHidden/>
     <w:rPr>
@@ -6276,9 +6459,9 @@
       <w:szCs w:val="20"/>
     </w:rPr>
   </w:style>
-  <w:style w:type="character" w:styleId="Strong">
+  <w:style w:type="character" w:styleId="Fett">
     <w:name w:val="Strong"/>
-    <w:basedOn w:val="DefaultParagraphFont"/>
+    <w:basedOn w:val="Absatz-Standardschriftart"/>
     <w:uiPriority w:val="22"/>
     <w:qFormat/>
     <w:rPr>
@@ -6286,9 +6469,9 @@
       <w:bCs/>
     </w:rPr>
   </w:style>
-  <w:style w:type="paragraph" w:styleId="BlockText">
+  <w:style w:type="paragraph" w:styleId="Blocktext">
     <w:name w:val="Block Text"/>
-    <w:basedOn w:val="Normal"/>
+    <w:basedOn w:val="Standard"/>
     <w:uiPriority w:val="3"/>
     <w:semiHidden/>
     <w:unhideWhenUsed/>
@@ -6310,9 +6493,9 @@
       <w:color w:val="53548A" w:themeColor="accent1"/>
     </w:rPr>
   </w:style>
-  <w:style w:type="character" w:styleId="SubtleEmphasis">
+  <w:style w:type="character" w:styleId="SchwacheHervorhebung">
     <w:name w:val="Subtle Emphasis"/>
-    <w:basedOn w:val="DefaultParagraphFont"/>
+    <w:basedOn w:val="Absatz-Standardschriftart"/>
     <w:uiPriority w:val="19"/>
     <w:qFormat/>
     <w:rPr>
@@ -6321,9 +6504,9 @@
       <w:color w:val="006666"/>
     </w:rPr>
   </w:style>
-  <w:style w:type="character" w:styleId="IntenseReference">
+  <w:style w:type="character" w:styleId="IntensiverVerweis">
     <w:name w:val="Intense Reference"/>
-    <w:basedOn w:val="DefaultParagraphFont"/>
+    <w:basedOn w:val="Absatz-Standardschriftart"/>
     <w:uiPriority w:val="32"/>
     <w:qFormat/>
     <w:rPr>
@@ -6335,9 +6518,9 @@
       <w:spacing w:val="5"/>
     </w:rPr>
   </w:style>
-  <w:style w:type="character" w:styleId="SubtleReference">
+  <w:style w:type="character" w:styleId="SchwacherVerweis">
     <w:name w:val="Subtle Reference"/>
-    <w:basedOn w:val="DefaultParagraphFont"/>
+    <w:basedOn w:val="Absatz-Standardschriftart"/>
     <w:uiPriority w:val="31"/>
     <w:qFormat/>
     <w:rPr>
@@ -6346,7 +6529,7 @@
       <w:color w:val="4E4F89"/>
     </w:rPr>
   </w:style>
-  <w:style w:type="character" w:styleId="Emphasis">
+  <w:style w:type="character" w:styleId="Hervorhebung">
     <w:name w:val="Emphasis"/>
     <w:uiPriority w:val="20"/>
     <w:qFormat/>
@@ -6357,9 +6540,9 @@
       <w:spacing w:val="10"/>
     </w:rPr>
   </w:style>
-  <w:style w:type="character" w:styleId="BookTitle">
+  <w:style w:type="character" w:styleId="Buchtitel">
     <w:name w:val="Book Title"/>
-    <w:basedOn w:val="DefaultParagraphFont"/>
+    <w:basedOn w:val="Absatz-Standardschriftart"/>
     <w:uiPriority w:val="33"/>
     <w:qFormat/>
     <w:rPr>
@@ -6370,10 +6553,10 @@
       <w:szCs w:val="20"/>
     </w:rPr>
   </w:style>
-  <w:style w:type="paragraph" w:styleId="Header">
+  <w:style w:type="paragraph" w:styleId="Kopfzeile">
     <w:name w:val="header"/>
-    <w:basedOn w:val="Normal"/>
-    <w:link w:val="HeaderChar"/>
+    <w:basedOn w:val="Standard"/>
+    <w:link w:val="KopfzeileZchn"/>
     <w:uiPriority w:val="99"/>
     <w:unhideWhenUsed/>
     <w:pPr>
@@ -6383,20 +6566,20 @@
       </w:tabs>
     </w:pPr>
   </w:style>
-  <w:style w:type="character" w:customStyle="1" w:styleId="HeaderChar">
-    <w:name w:val="Header Char"/>
-    <w:basedOn w:val="DefaultParagraphFont"/>
-    <w:link w:val="Header"/>
+  <w:style w:type="character" w:customStyle="1" w:styleId="KopfzeileZchn">
+    <w:name w:val="Kopfzeile Zchn"/>
+    <w:basedOn w:val="Absatz-Standardschriftart"/>
+    <w:link w:val="Kopfzeile"/>
     <w:uiPriority w:val="99"/>
     <w:rPr>
       <w:sz w:val="20"/>
       <w:szCs w:val="20"/>
     </w:rPr>
   </w:style>
-  <w:style w:type="paragraph" w:styleId="Footer">
+  <w:style w:type="paragraph" w:styleId="Fuzeile">
     <w:name w:val="footer"/>
-    <w:basedOn w:val="Normal"/>
-    <w:link w:val="FooterChar"/>
+    <w:basedOn w:val="Standard"/>
+    <w:link w:val="FuzeileZchn"/>
     <w:uiPriority w:val="99"/>
     <w:unhideWhenUsed/>
     <w:pPr>
@@ -6406,19 +6589,19 @@
       </w:tabs>
     </w:pPr>
   </w:style>
-  <w:style w:type="character" w:customStyle="1" w:styleId="FooterChar">
-    <w:name w:val="Footer Char"/>
-    <w:basedOn w:val="DefaultParagraphFont"/>
-    <w:link w:val="Footer"/>
+  <w:style w:type="character" w:customStyle="1" w:styleId="FuzeileZchn">
+    <w:name w:val="Fußzeile Zchn"/>
+    <w:basedOn w:val="Absatz-Standardschriftart"/>
+    <w:link w:val="Fuzeile"/>
     <w:uiPriority w:val="99"/>
     <w:rPr>
       <w:sz w:val="20"/>
       <w:szCs w:val="20"/>
     </w:rPr>
   </w:style>
-  <w:style w:type="paragraph" w:styleId="NormalIndent">
+  <w:style w:type="paragraph" w:styleId="Standardeinzug">
     <w:name w:val="Normal Indent"/>
-    <w:basedOn w:val="Normal"/>
+    <w:basedOn w:val="Standard"/>
     <w:uiPriority w:val="99"/>
     <w:unhideWhenUsed/>
     <w:pPr>
@@ -6426,9 +6609,9 @@
       <w:contextualSpacing/>
     </w:pPr>
   </w:style>
-  <w:style w:type="paragraph" w:styleId="IntenseQuote">
+  <w:style w:type="paragraph" w:styleId="IntensivesZitat">
     <w:name w:val="Intense Quote"/>
-    <w:basedOn w:val="Normal"/>
+    <w:basedOn w:val="Standard"/>
     <w:uiPriority w:val="30"/>
     <w:qFormat/>
     <w:pPr>
@@ -6464,10 +6647,10 @@
       </w:numPr>
     </w:pPr>
   </w:style>
-  <w:style w:type="paragraph" w:styleId="ListParagraph">
+  <w:style w:type="paragraph" w:styleId="Listenabsatz">
     <w:name w:val="List Paragraph"/>
-    <w:basedOn w:val="Normal"/>
-    <w:uiPriority w:val="36"/>
+    <w:basedOn w:val="Standard"/>
+    <w:uiPriority w:val="34"/>
     <w:unhideWhenUsed/>
     <w:qFormat/>
     <w:pPr>
@@ -6475,9 +6658,9 @@
       <w:contextualSpacing/>
     </w:pPr>
   </w:style>
-  <w:style w:type="paragraph" w:styleId="NoSpacing">
+  <w:style w:type="paragraph" w:styleId="KeinLeerraum">
     <w:name w:val="No Spacing"/>
-    <w:basedOn w:val="Normal"/>
+    <w:basedOn w:val="Standard"/>
     <w:uiPriority w:val="1"/>
     <w:qFormat/>
     <w:pPr>
@@ -6487,19 +6670,19 @@
       <w:szCs w:val="32"/>
     </w:rPr>
   </w:style>
-  <w:style w:type="character" w:styleId="PlaceholderText">
+  <w:style w:type="character" w:styleId="Platzhaltertext">
     <w:name w:val="Placeholder Text"/>
-    <w:basedOn w:val="DefaultParagraphFont"/>
+    <w:basedOn w:val="Absatz-Standardschriftart"/>
     <w:uiPriority w:val="99"/>
     <w:unhideWhenUsed/>
     <w:rPr>
       <w:color w:val="808080"/>
     </w:rPr>
   </w:style>
-  <w:style w:type="paragraph" w:styleId="BalloonText">
+  <w:style w:type="paragraph" w:styleId="Sprechblasentext">
     <w:name w:val="Balloon Text"/>
-    <w:basedOn w:val="Normal"/>
-    <w:link w:val="BalloonTextChar"/>
+    <w:basedOn w:val="Standard"/>
+    <w:link w:val="SprechblasentextZchn"/>
     <w:uiPriority w:val="99"/>
     <w:semiHidden/>
     <w:unhideWhenUsed/>
@@ -6512,10 +6695,10 @@
       <w:szCs w:val="16"/>
     </w:rPr>
   </w:style>
-  <w:style w:type="character" w:customStyle="1" w:styleId="BalloonTextChar">
-    <w:name w:val="Balloon Text Char"/>
-    <w:basedOn w:val="DefaultParagraphFont"/>
-    <w:link w:val="BalloonText"/>
+  <w:style w:type="character" w:customStyle="1" w:styleId="SprechblasentextZchn">
+    <w:name w:val="Sprechblasentext Zchn"/>
+    <w:basedOn w:val="Absatz-Standardschriftart"/>
+    <w:link w:val="Sprechblasentext"/>
     <w:uiPriority w:val="99"/>
     <w:semiHidden/>
     <w:rPr>
@@ -6526,7 +6709,7 @@
   </w:style>
   <w:style w:type="paragraph" w:customStyle="1" w:styleId="Aufzhlungszeichen1">
     <w:name w:val="Aufzählungszeichen 1"/>
-    <w:basedOn w:val="ListParagraph"/>
+    <w:basedOn w:val="Listenabsatz"/>
     <w:uiPriority w:val="38"/>
     <w:qFormat/>
     <w:pPr>
@@ -6538,7 +6721,7 @@
   </w:style>
   <w:style w:type="paragraph" w:customStyle="1" w:styleId="Aufzhlungszeichen21">
     <w:name w:val="Aufzählungszeichen 21"/>
-    <w:basedOn w:val="ListParagraph"/>
+    <w:basedOn w:val="Listenabsatz"/>
     <w:uiPriority w:val="38"/>
     <w:qFormat/>
     <w:pPr>
@@ -6551,7 +6734,7 @@
   </w:style>
   <w:style w:type="paragraph" w:customStyle="1" w:styleId="Aufzhlungszeichen31">
     <w:name w:val="Aufzählungszeichen 31"/>
-    <w:basedOn w:val="ListParagraph"/>
+    <w:basedOn w:val="Listenabsatz"/>
     <w:uiPriority w:val="38"/>
     <w:qFormat/>
     <w:pPr>
@@ -6574,7 +6757,7 @@
   </w:style>
   <w:style w:type="paragraph" w:customStyle="1" w:styleId="Kopfzeile-Gerade">
     <w:name w:val="Kopfzeile - Gerade"/>
-    <w:basedOn w:val="Header"/>
+    <w:basedOn w:val="Kopfzeile"/>
     <w:uiPriority w:val="39"/>
     <w:pPr>
       <w:pBdr>
@@ -6584,7 +6767,7 @@
   </w:style>
   <w:style w:type="paragraph" w:customStyle="1" w:styleId="Kopfzeile-Ungerade">
     <w:name w:val="Kopfzeile - Ungerade"/>
-    <w:basedOn w:val="Header"/>
+    <w:basedOn w:val="Kopfzeile"/>
     <w:uiPriority w:val="39"/>
     <w:pPr>
       <w:pBdr>
@@ -6595,7 +6778,7 @@
   </w:style>
   <w:style w:type="paragraph" w:customStyle="1" w:styleId="Kategorie">
     <w:name w:val="Kategorie"/>
-    <w:basedOn w:val="Normal"/>
+    <w:basedOn w:val="Standard"/>
     <w:uiPriority w:val="39"/>
     <w:qFormat/>
     <w:pPr>
@@ -6611,7 +6794,7 @@
   </w:style>
   <w:style w:type="paragraph" w:customStyle="1" w:styleId="Kommentare">
     <w:name w:val="Kommentare"/>
-    <w:basedOn w:val="Normal"/>
+    <w:basedOn w:val="Standard"/>
     <w:uiPriority w:val="39"/>
     <w:qFormat/>
     <w:pPr>
@@ -6624,7 +6807,7 @@
   </w:style>
   <w:style w:type="paragraph" w:customStyle="1" w:styleId="Kommentartext1">
     <w:name w:val="Kommentartext1"/>
-    <w:basedOn w:val="Normal"/>
+    <w:basedOn w:val="Standard"/>
     <w:uiPriority w:val="39"/>
     <w:qFormat/>
     <w:pPr>
@@ -6636,7 +6819,7 @@
   </w:style>
   <w:style w:type="character" w:styleId="Hyperlink">
     <w:name w:val="Hyperlink"/>
-    <w:basedOn w:val="DefaultParagraphFont"/>
+    <w:basedOn w:val="Absatz-Standardschriftart"/>
     <w:uiPriority w:val="99"/>
     <w:unhideWhenUsed/>
     <w:rPr>
@@ -6644,10 +6827,10 @@
       <w:u w:val="single"/>
     </w:rPr>
   </w:style>
-  <w:style w:type="paragraph" w:styleId="TOC1">
+  <w:style w:type="paragraph" w:styleId="Verzeichnis1">
     <w:name w:val="toc 1"/>
-    <w:basedOn w:val="Normal"/>
-    <w:next w:val="Normal"/>
+    <w:basedOn w:val="Standard"/>
+    <w:next w:val="Standard"/>
     <w:autoRedefine/>
     <w:uiPriority w:val="39"/>
     <w:unhideWhenUsed/>
@@ -6658,10 +6841,10 @@
       <w:szCs w:val="24"/>
     </w:rPr>
   </w:style>
-  <w:style w:type="paragraph" w:styleId="TOC2">
+  <w:style w:type="paragraph" w:styleId="Verzeichnis2">
     <w:name w:val="toc 2"/>
-    <w:basedOn w:val="Normal"/>
-    <w:next w:val="Normal"/>
+    <w:basedOn w:val="Standard"/>
+    <w:next w:val="Standard"/>
     <w:autoRedefine/>
     <w:uiPriority w:val="39"/>
     <w:unhideWhenUsed/>
@@ -6675,10 +6858,10 @@
       <w:szCs w:val="24"/>
     </w:rPr>
   </w:style>
-  <w:style w:type="paragraph" w:styleId="TOC3">
+  <w:style w:type="paragraph" w:styleId="Verzeichnis3">
     <w:name w:val="toc 3"/>
-    <w:basedOn w:val="Normal"/>
-    <w:next w:val="Normal"/>
+    <w:basedOn w:val="Standard"/>
+    <w:next w:val="Standard"/>
     <w:autoRedefine/>
     <w:uiPriority w:val="39"/>
     <w:unhideWhenUsed/>
@@ -6687,10 +6870,10 @@
       <w:ind w:left="400"/>
     </w:pPr>
   </w:style>
-  <w:style w:type="paragraph" w:styleId="Caption">
+  <w:style w:type="paragraph" w:styleId="Beschriftung">
     <w:name w:val="caption"/>
-    <w:basedOn w:val="Normal"/>
-    <w:next w:val="Normal"/>
+    <w:basedOn w:val="Standard"/>
+    <w:next w:val="Standard"/>
     <w:uiPriority w:val="99"/>
     <w:unhideWhenUsed/>
     <w:pPr>
@@ -6704,9 +6887,9 @@
       <w:szCs w:val="18"/>
     </w:rPr>
   </w:style>
-  <w:style w:type="paragraph" w:styleId="NormalWeb">
+  <w:style w:type="paragraph" w:styleId="StandardWeb">
     <w:name w:val="Normal (Web)"/>
-    <w:basedOn w:val="Normal"/>
+    <w:basedOn w:val="Standard"/>
     <w:uiPriority w:val="99"/>
     <w:semiHidden/>
     <w:unhideWhenUsed/>
@@ -6722,7 +6905,7 @@
   </w:style>
   <w:style w:type="character" w:styleId="HTMLCode">
     <w:name w:val="HTML Code"/>
-    <w:basedOn w:val="DefaultParagraphFont"/>
+    <w:basedOn w:val="Absatz-Standardschriftart"/>
     <w:uiPriority w:val="99"/>
     <w:semiHidden/>
     <w:unhideWhenUsed/>
@@ -6737,7 +6920,7 @@
 </file>
 
 <file path=word/glossary/document.xml><?xml version="1.0" encoding="utf-8"?>
-<w:glossaryDocument xmlns:wpc="http://schemas.microsoft.com/office/word/2010/wordprocessingCanvas" xmlns:cx="http://schemas.microsoft.com/office/drawing/2014/chartex" xmlns:cx1="http://schemas.microsoft.com/office/drawing/2015/9/8/chartex" xmlns:cx2="http://schemas.microsoft.com/office/drawing/2015/10/21/chartex" xmlns:cx3="http://schemas.microsoft.com/office/drawing/2016/5/9/chartex" xmlns:cx4="http://schemas.microsoft.com/office/drawing/2016/5/10/chartex" xmlns:cx5="http://schemas.microsoft.com/office/drawing/2016/5/11/chartex" xmlns:cx6="http://schemas.microsoft.com/office/drawing/2016/5/12/chartex" xmlns:cx7="http://schemas.microsoft.com/office/drawing/2016/5/13/chartex" xmlns:cx8="http://schemas.microsoft.com/office/drawing/2016/5/14/chartex" xmlns:mc="http://schemas.openxmlformats.org/markup-compatibility/2006" xmlns:aink="http://schemas.microsoft.com/office/drawing/2016/ink" xmlns:am3d="http://schemas.microsoft.com/office/drawing/2017/model3d" xmlns:o="urn:schemas-microsoft-com:office:office" xmlns:oel="http://schemas.microsoft.com/office/2019/extlst" xmlns:r="http://schemas.openxmlformats.org/officeDocument/2006/relationships" xmlns:m="http://schemas.openxmlformats.org/officeDocument/2006/math" xmlns:v="urn:schemas-microsoft-com:vml" xmlns:wp14="http://schemas.microsoft.com/office/word/2010/wordprocessingDrawing" xmlns:wp="http://schemas.openxmlformats.org/drawingml/2006/wordprocessingDrawing" xmlns:w10="urn:schemas-microsoft-com:office:word" xmlns:w="http://schemas.openxmlformats.org/wordprocessingml/2006/main" xmlns:w14="http://schemas.microsoft.com/office/word/2010/wordml" xmlns:w15="http://schemas.microsoft.com/office/word/2012/wordml" xmlns:w16cex="http://schemas.microsoft.com/office/word/2018/wordml/cex" xmlns:w16cid="http://schemas.microsoft.com/office/word/2016/wordml/cid" xmlns:w16="http://schemas.microsoft.com/office/word/2018/wordml" xmlns:w16du="http://schemas.microsoft.com/office/word/2023/wordml/word16du" xmlns:w16sdtdh="http://schemas.microsoft.com/office/word/2020/wordml/sdtdatahash" xmlns:w16se="http://schemas.microsoft.com/office/word/2015/wordml/symex" xmlns:wpg="http://schemas.microsoft.com/office/word/2010/wordprocessingGroup" xmlns:wpi="http://schemas.microsoft.com/office/word/2010/wordprocessingInk" xmlns:wne="http://schemas.microsoft.com/office/word/2006/wordml" xmlns:wps="http://schemas.microsoft.com/office/word/2010/wordprocessingShape" mc:Ignorable="w14 w15 w16se w16cid w16 w16cex w16sdtdh w16du wp14">
+<w:glossaryDocument xmlns:wpc="http://schemas.microsoft.com/office/word/2010/wordprocessingCanvas" xmlns:cx="http://schemas.microsoft.com/office/drawing/2014/chartex" xmlns:cx1="http://schemas.microsoft.com/office/drawing/2015/9/8/chartex" xmlns:cx2="http://schemas.microsoft.com/office/drawing/2015/10/21/chartex" xmlns:cx3="http://schemas.microsoft.com/office/drawing/2016/5/9/chartex" xmlns:cx4="http://schemas.microsoft.com/office/drawing/2016/5/10/chartex" xmlns:cx5="http://schemas.microsoft.com/office/drawing/2016/5/11/chartex" xmlns:cx6="http://schemas.microsoft.com/office/drawing/2016/5/12/chartex" xmlns:cx7="http://schemas.microsoft.com/office/drawing/2016/5/13/chartex" xmlns:cx8="http://schemas.microsoft.com/office/drawing/2016/5/14/chartex" xmlns:mc="http://schemas.openxmlformats.org/markup-compatibility/2006" xmlns:aink="http://schemas.microsoft.com/office/drawing/2016/ink" xmlns:am3d="http://schemas.microsoft.com/office/drawing/2017/model3d" xmlns:o="urn:schemas-microsoft-com:office:office" xmlns:r="http://schemas.openxmlformats.org/officeDocument/2006/relationships" xmlns:m="http://schemas.openxmlformats.org/officeDocument/2006/math" xmlns:v="urn:schemas-microsoft-com:vml" xmlns:wp14="http://schemas.microsoft.com/office/word/2010/wordprocessingDrawing" xmlns:wp="http://schemas.openxmlformats.org/drawingml/2006/wordprocessingDrawing" xmlns:w10="urn:schemas-microsoft-com:office:word" xmlns:w="http://schemas.openxmlformats.org/wordprocessingml/2006/main" xmlns:w14="http://schemas.microsoft.com/office/word/2010/wordml" xmlns:w15="http://schemas.microsoft.com/office/word/2012/wordml" xmlns:w16cex="http://schemas.microsoft.com/office/word/2018/wordml/cex" xmlns:w16cid="http://schemas.microsoft.com/office/word/2016/wordml/cid" xmlns:w16="http://schemas.microsoft.com/office/word/2018/wordml" xmlns:w16sdtdh="http://schemas.microsoft.com/office/word/2020/wordml/sdtdatahash" xmlns:w16se="http://schemas.microsoft.com/office/word/2015/wordml/symex" xmlns:wpg="http://schemas.microsoft.com/office/word/2010/wordprocessingGroup" xmlns:wpi="http://schemas.microsoft.com/office/word/2010/wordprocessingInk" xmlns:wne="http://schemas.microsoft.com/office/word/2006/wordml" xmlns:wps="http://schemas.microsoft.com/office/word/2010/wordprocessingShape" mc:Ignorable="w14 w15 w16se w16cid w16 w16cex w16sdtdh wp14">
   <w:docParts>
     <w:docPart>
       <w:docPartPr>
@@ -6761,7 +6944,7 @@
           </w:pPr>
           <w:r>
             <w:rPr>
-              <w:color w:val="0E2841" w:themeColor="text2"/>
+              <w:color w:val="44546A" w:themeColor="text2"/>
             </w:rPr>
             <w:t>[Wählen Sie das Datum aus]</w:t>
           </w:r>
@@ -6791,7 +6974,7 @@
           <w:r>
             <w:rPr>
               <w:rFonts w:asciiTheme="majorHAnsi" w:eastAsiaTheme="majorEastAsia" w:hAnsiTheme="majorHAnsi" w:cstheme="majorBidi"/>
-              <w:color w:val="156082" w:themeColor="accent1"/>
+              <w:color w:val="4472C4" w:themeColor="accent1"/>
               <w:sz w:val="72"/>
               <w:szCs w:val="72"/>
             </w:rPr>
@@ -6822,7 +7005,7 @@
           </w:pPr>
           <w:r>
             <w:rPr>
-              <w:color w:val="0E2841" w:themeColor="text2"/>
+              <w:color w:val="44546A" w:themeColor="text2"/>
             </w:rPr>
             <w:t>[Geben Sie den Namen des Autors ein]</w:t>
           </w:r>
@@ -6834,11 +7017,11 @@
 </file>
 
 <file path=word/glossary/fontTable.xml><?xml version="1.0" encoding="utf-8"?>
-<w:fonts xmlns:mc="http://schemas.openxmlformats.org/markup-compatibility/2006" xmlns:r="http://schemas.openxmlformats.org/officeDocument/2006/relationships" xmlns:w="http://schemas.openxmlformats.org/wordprocessingml/2006/main" xmlns:w14="http://schemas.microsoft.com/office/word/2010/wordml" xmlns:w15="http://schemas.microsoft.com/office/word/2012/wordml" xmlns:w16cex="http://schemas.microsoft.com/office/word/2018/wordml/cex" xmlns:w16cid="http://schemas.microsoft.com/office/word/2016/wordml/cid" xmlns:w16="http://schemas.microsoft.com/office/word/2018/wordml" xmlns:w16du="http://schemas.microsoft.com/office/word/2023/wordml/word16du" xmlns:w16sdtdh="http://schemas.microsoft.com/office/word/2020/wordml/sdtdatahash" xmlns:w16se="http://schemas.microsoft.com/office/word/2015/wordml/symex" mc:Ignorable="w14 w15 w16se w16cid w16 w16cex w16sdtdh w16du">
+<w:fonts xmlns:mc="http://schemas.openxmlformats.org/markup-compatibility/2006" xmlns:r="http://schemas.openxmlformats.org/officeDocument/2006/relationships" xmlns:w="http://schemas.openxmlformats.org/wordprocessingml/2006/main" xmlns:w14="http://schemas.microsoft.com/office/word/2010/wordml" xmlns:w15="http://schemas.microsoft.com/office/word/2012/wordml" xmlns:w16cex="http://schemas.microsoft.com/office/word/2018/wordml/cex" xmlns:w16cid="http://schemas.microsoft.com/office/word/2016/wordml/cid" xmlns:w16="http://schemas.microsoft.com/office/word/2018/wordml" xmlns:w16sdtdh="http://schemas.microsoft.com/office/word/2020/wordml/sdtdatahash" xmlns:w16se="http://schemas.microsoft.com/office/word/2015/wordml/symex" mc:Ignorable="w14 w15 w16se w16cid w16 w16cex w16sdtdh">
   <w:font w:name="Symbol">
     <w:panose1 w:val="05050102010706020507"/>
     <w:charset w:val="02"/>
-    <w:family w:val="decorative"/>
+    <w:family w:val="roman"/>
     <w:pitch w:val="variable"/>
     <w:sig w:usb0="00000000" w:usb1="10000000" w:usb2="00000000" w:usb3="00000000" w:csb0="80000000" w:csb1="00000000"/>
   </w:font>
@@ -6878,7 +7061,6 @@
     <w:sig w:usb0="00000687" w:usb1="00000000" w:usb2="00000000" w:usb3="00000000" w:csb0="0000009F" w:csb1="00000000"/>
   </w:font>
   <w:font w:name="HGMinchoB">
-    <w:panose1 w:val="020B0604020202020204"/>
     <w:charset w:val="80"/>
     <w:family w:val="roman"/>
     <w:pitch w:val="fixed"/>
@@ -6906,7 +7088,6 @@
     <w:sig w:usb0="E1002EFF" w:usb1="C000605B" w:usb2="00000029" w:usb3="00000000" w:csb0="000101FF" w:csb1="00000000"/>
   </w:font>
   <w:font w:name="HGGothicM">
-    <w:panose1 w:val="020B0604020202020204"/>
     <w:charset w:val="80"/>
     <w:family w:val="modern"/>
     <w:pitch w:val="fixed"/>
@@ -6914,53 +7095,51 @@
   </w:font>
   <w:font w:name="Wingdings 2">
     <w:panose1 w:val="05020102010507070707"/>
-    <w:charset w:val="4D"/>
-    <w:family w:val="decorative"/>
+    <w:charset w:val="02"/>
+    <w:family w:val="roman"/>
     <w:pitch w:val="variable"/>
-    <w:sig w:usb0="00000003" w:usb1="00000000" w:usb2="00000000" w:usb3="00000000" w:csb0="80000001" w:csb1="00000000"/>
+    <w:sig w:usb0="00000000" w:usb1="10000000" w:usb2="00000000" w:usb3="00000000" w:csb0="80000000" w:csb1="00000000"/>
   </w:font>
-  <w:font w:name="Aptos">
-    <w:panose1 w:val="020B0004020202020204"/>
+  <w:font w:name="Calibri">
+    <w:panose1 w:val="020F0502020204030204"/>
     <w:charset w:val="00"/>
     <w:family w:val="swiss"/>
     <w:pitch w:val="variable"/>
-    <w:sig w:usb0="20000287" w:usb1="00000003" w:usb2="00000000" w:usb3="00000000" w:csb0="0000019F" w:csb1="00000000"/>
+    <w:sig w:usb0="E4002EFF" w:usb1="C200247B" w:usb2="00000009" w:usb3="00000000" w:csb0="000001FF" w:csb1="00000000"/>
   </w:font>
   <w:font w:name="DengXian">
     <w:altName w:val="等线"/>
     <w:panose1 w:val="02010600030101010101"/>
     <w:charset w:val="86"/>
-    <w:family w:val="roman"/>
-    <w:notTrueType/>
-    <w:pitch w:val="default"/>
+    <w:family w:val="auto"/>
+    <w:pitch w:val="variable"/>
+    <w:sig w:usb0="00000001" w:usb1="080E0000" w:usb2="00000010" w:usb3="00000000" w:csb0="00040000" w:csb1="00000000"/>
   </w:font>
   <w:font w:name="Microsoft Uighur">
     <w:panose1 w:val="02000000000000000000"/>
-    <w:charset w:val="B2"/>
+    <w:charset w:val="00"/>
     <w:family w:val="auto"/>
     <w:pitch w:val="variable"/>
     <w:sig w:usb0="80002003" w:usb1="80000000" w:usb2="00000008" w:usb3="00000000" w:csb0="00000041" w:csb1="00000000"/>
   </w:font>
-  <w:font w:name="Aptos Display">
-    <w:panose1 w:val="020B0004020202020204"/>
+  <w:font w:name="Calibri Light">
+    <w:panose1 w:val="020F0302020204030204"/>
     <w:charset w:val="00"/>
-    <w:family w:val="roman"/>
-    <w:notTrueType/>
-    <w:pitch w:val="default"/>
+    <w:family w:val="swiss"/>
+    <w:pitch w:val="variable"/>
+    <w:sig w:usb0="A0002AEF" w:usb1="4000207B" w:usb2="00000000" w:usb3="00000000" w:csb0="000001FF" w:csb1="00000000"/>
   </w:font>
   <w:font w:name="DengXian Light">
-    <w:altName w:val="等线 Light"/>
-    <w:panose1 w:val="02010600030101010101"/>
     <w:charset w:val="86"/>
-    <w:family w:val="roman"/>
-    <w:notTrueType/>
-    <w:pitch w:val="default"/>
+    <w:family w:val="auto"/>
+    <w:pitch w:val="variable"/>
+    <w:sig w:usb0="00000001" w:usb1="080E0000" w:usb2="00000010" w:usb3="00000000" w:csb0="00040000" w:csb1="00000000"/>
   </w:font>
 </w:fonts>
 </file>
 
 <file path=word/glossary/settings.xml><?xml version="1.0" encoding="utf-8"?>
-<w:settings xmlns:mc="http://schemas.openxmlformats.org/markup-compatibility/2006" xmlns:o="urn:schemas-microsoft-com:office:office" xmlns:r="http://schemas.openxmlformats.org/officeDocument/2006/relationships" xmlns:m="http://schemas.openxmlformats.org/officeDocument/2006/math" xmlns:v="urn:schemas-microsoft-com:vml" xmlns:w10="urn:schemas-microsoft-com:office:word" xmlns:w="http://schemas.openxmlformats.org/wordprocessingml/2006/main" xmlns:w14="http://schemas.microsoft.com/office/word/2010/wordml" xmlns:w15="http://schemas.microsoft.com/office/word/2012/wordml" xmlns:w16cex="http://schemas.microsoft.com/office/word/2018/wordml/cex" xmlns:w16cid="http://schemas.microsoft.com/office/word/2016/wordml/cid" xmlns:w16="http://schemas.microsoft.com/office/word/2018/wordml" xmlns:w16du="http://schemas.microsoft.com/office/word/2023/wordml/word16du" xmlns:w16sdtdh="http://schemas.microsoft.com/office/word/2020/wordml/sdtdatahash" xmlns:w16se="http://schemas.microsoft.com/office/word/2015/wordml/symex" xmlns:sl="http://schemas.openxmlformats.org/schemaLibrary/2006/main" mc:Ignorable="w14 w15 w16se w16cid w16 w16cex w16sdtdh w16du">
+<w:settings xmlns:mc="http://schemas.openxmlformats.org/markup-compatibility/2006" xmlns:o="urn:schemas-microsoft-com:office:office" xmlns:r="http://schemas.openxmlformats.org/officeDocument/2006/relationships" xmlns:m="http://schemas.openxmlformats.org/officeDocument/2006/math" xmlns:v="urn:schemas-microsoft-com:vml" xmlns:w10="urn:schemas-microsoft-com:office:word" xmlns:w="http://schemas.openxmlformats.org/wordprocessingml/2006/main" xmlns:w14="http://schemas.microsoft.com/office/word/2010/wordml" xmlns:w15="http://schemas.microsoft.com/office/word/2012/wordml" xmlns:w16cex="http://schemas.microsoft.com/office/word/2018/wordml/cex" xmlns:w16cid="http://schemas.microsoft.com/office/word/2016/wordml/cid" xmlns:w16="http://schemas.microsoft.com/office/word/2018/wordml" xmlns:w16sdtdh="http://schemas.microsoft.com/office/word/2020/wordml/sdtdatahash" xmlns:w16se="http://schemas.microsoft.com/office/word/2015/wordml/symex" xmlns:sl="http://schemas.openxmlformats.org/schemaLibrary/2006/main" mc:Ignorable="w14 w15 w16se w16cid w16 w16cex w16sdtdh">
   <w:view w:val="normal"/>
   <w:defaultTabStop w:val="708"/>
   <w:hyphenationZone w:val="425"/>
@@ -6977,6 +7156,7 @@
   <w:rsids>
     <w:rsidRoot w:val="00BB25DE"/>
     <w:rsid w:val="00080960"/>
+    <w:rsid w:val="00280C07"/>
     <w:rsid w:val="002A1B16"/>
     <w:rsid w:val="00A552CA"/>
     <w:rsid w:val="00B01A9A"/>
@@ -6998,13 +7178,13 @@
   <w:themeFontLang w:val="de-DE" w:eastAsia="zh-CN" w:bidi="ug-CN"/>
   <w:clrSchemeMapping w:bg1="light1" w:t1="dark1" w:bg2="light2" w:t2="dark2" w:accent1="accent1" w:accent2="accent2" w:accent3="accent3" w:accent4="accent4" w:accent5="accent5" w:accent6="accent6" w:hyperlink="hyperlink" w:followedHyperlink="followedHyperlink"/>
   <w:decimalSymbol w:val=","/>
-  <w:listSeparator w:val=","/>
+  <w:listSeparator w:val=";"/>
   <w15:chartTrackingRefBased/>
 </w:settings>
 </file>
 
 <file path=word/glossary/styles.xml><?xml version="1.0" encoding="utf-8"?>
-<w:styles xmlns:mc="http://schemas.openxmlformats.org/markup-compatibility/2006" xmlns:r="http://schemas.openxmlformats.org/officeDocument/2006/relationships" xmlns:w="http://schemas.openxmlformats.org/wordprocessingml/2006/main" xmlns:w14="http://schemas.microsoft.com/office/word/2010/wordml" xmlns:w15="http://schemas.microsoft.com/office/word/2012/wordml" xmlns:w16cex="http://schemas.microsoft.com/office/word/2018/wordml/cex" xmlns:w16cid="http://schemas.microsoft.com/office/word/2016/wordml/cid" xmlns:w16="http://schemas.microsoft.com/office/word/2018/wordml" xmlns:w16du="http://schemas.microsoft.com/office/word/2023/wordml/word16du" xmlns:w16sdtdh="http://schemas.microsoft.com/office/word/2020/wordml/sdtdatahash" xmlns:w16se="http://schemas.microsoft.com/office/word/2015/wordml/symex" mc:Ignorable="w14 w15 w16se w16cid w16 w16cex w16sdtdh w16du">
+<w:styles xmlns:mc="http://schemas.openxmlformats.org/markup-compatibility/2006" xmlns:r="http://schemas.openxmlformats.org/officeDocument/2006/relationships" xmlns:w="http://schemas.openxmlformats.org/wordprocessingml/2006/main" xmlns:w14="http://schemas.microsoft.com/office/word/2010/wordml" xmlns:w15="http://schemas.microsoft.com/office/word/2012/wordml" xmlns:w16cex="http://schemas.microsoft.com/office/word/2018/wordml/cex" xmlns:w16cid="http://schemas.microsoft.com/office/word/2016/wordml/cid" xmlns:w16="http://schemas.microsoft.com/office/word/2018/wordml" xmlns:w16sdtdh="http://schemas.microsoft.com/office/word/2020/wordml/sdtdatahash" xmlns:w16se="http://schemas.microsoft.com/office/word/2015/wordml/symex" mc:Ignorable="w14 w15 w16se w16cid w16 w16cex w16sdtdh">
   <w:docDefaults>
     <w:rPrDefault>
       <w:rPr>
@@ -7398,15 +7578,15 @@
     <w:lsdException w:name="Unresolved Mention" w:semiHidden="1" w:unhideWhenUsed="1"/>
     <w:lsdException w:name="Smart Link" w:semiHidden="1" w:unhideWhenUsed="1"/>
   </w:latentStyles>
-  <w:style w:type="paragraph" w:default="1" w:styleId="Normal">
+  <w:style w:type="paragraph" w:default="1" w:styleId="Standard">
     <w:name w:val="Normal"/>
     <w:qFormat/>
   </w:style>
-  <w:style w:type="paragraph" w:styleId="Heading1">
+  <w:style w:type="paragraph" w:styleId="berschrift1">
     <w:name w:val="heading 1"/>
-    <w:basedOn w:val="Normal"/>
-    <w:next w:val="Normal"/>
-    <w:link w:val="Heading1Char"/>
+    <w:basedOn w:val="Standard"/>
+    <w:next w:val="Standard"/>
+    <w:link w:val="berschrift1Zchn"/>
     <w:uiPriority w:val="1"/>
     <w:qFormat/>
     <w:pPr>
@@ -7418,16 +7598,16 @@
     </w:pPr>
     <w:rPr>
       <w:rFonts w:asciiTheme="majorHAnsi" w:eastAsiaTheme="minorHAnsi" w:hAnsiTheme="majorHAnsi" w:cstheme="minorHAnsi"/>
-      <w:color w:val="E97132" w:themeColor="accent2"/>
+      <w:color w:val="ED7D31" w:themeColor="accent2"/>
       <w:sz w:val="32"/>
       <w:szCs w:val="32"/>
     </w:rPr>
   </w:style>
-  <w:style w:type="paragraph" w:styleId="Heading2">
+  <w:style w:type="paragraph" w:styleId="berschrift2">
     <w:name w:val="heading 2"/>
-    <w:basedOn w:val="Normal"/>
-    <w:next w:val="Normal"/>
-    <w:link w:val="Heading2Char"/>
+    <w:basedOn w:val="Standard"/>
+    <w:next w:val="Standard"/>
+    <w:link w:val="berschrift2Zchn"/>
     <w:uiPriority w:val="2"/>
     <w:qFormat/>
     <w:pPr>
@@ -7436,16 +7616,16 @@
     </w:pPr>
     <w:rPr>
       <w:rFonts w:asciiTheme="majorHAnsi" w:eastAsiaTheme="minorHAnsi" w:hAnsiTheme="majorHAnsi" w:cstheme="minorHAnsi"/>
-      <w:color w:val="E97132" w:themeColor="accent2"/>
+      <w:color w:val="ED7D31" w:themeColor="accent2"/>
       <w:sz w:val="28"/>
       <w:szCs w:val="28"/>
     </w:rPr>
   </w:style>
-  <w:style w:type="paragraph" w:styleId="Heading3">
+  <w:style w:type="paragraph" w:styleId="berschrift3">
     <w:name w:val="heading 3"/>
-    <w:basedOn w:val="Normal"/>
-    <w:next w:val="Normal"/>
-    <w:link w:val="Heading3Char"/>
+    <w:basedOn w:val="Standard"/>
+    <w:next w:val="Standard"/>
+    <w:link w:val="berschrift3Zchn"/>
     <w:uiPriority w:val="2"/>
     <w:unhideWhenUsed/>
     <w:qFormat/>
@@ -7455,18 +7635,18 @@
     </w:pPr>
     <w:rPr>
       <w:rFonts w:asciiTheme="majorHAnsi" w:eastAsiaTheme="minorHAnsi" w:hAnsiTheme="majorHAnsi" w:cstheme="minorHAnsi"/>
-      <w:color w:val="E97132" w:themeColor="accent2"/>
+      <w:color w:val="ED7D31" w:themeColor="accent2"/>
       <w:sz w:val="24"/>
       <w:szCs w:val="24"/>
     </w:rPr>
   </w:style>
-  <w:style w:type="character" w:default="1" w:styleId="DefaultParagraphFont">
+  <w:style w:type="character" w:default="1" w:styleId="Absatz-Standardschriftart">
     <w:name w:val="Default Paragraph Font"/>
     <w:uiPriority w:val="1"/>
     <w:semiHidden/>
     <w:unhideWhenUsed/>
   </w:style>
-  <w:style w:type="table" w:default="1" w:styleId="TableNormal">
+  <w:style w:type="table" w:default="1" w:styleId="NormaleTabelle">
     <w:name w:val="Normal Table"/>
     <w:uiPriority w:val="99"/>
     <w:semiHidden/>
@@ -7481,7 +7661,7 @@
       </w:tblCellMar>
     </w:tblPr>
   </w:style>
-  <w:style w:type="numbering" w:default="1" w:styleId="NoList">
+  <w:style w:type="numbering" w:default="1" w:styleId="KeineListe">
     <w:name w:val="No List"/>
     <w:uiPriority w:val="99"/>
     <w:semiHidden/>
@@ -7496,38 +7676,38 @@
   <w:style w:type="paragraph" w:customStyle="1" w:styleId="8F9446E175104386B8CEE6E7DDAF27B5">
     <w:name w:val="8F9446E175104386B8CEE6E7DDAF27B5"/>
   </w:style>
-  <w:style w:type="character" w:customStyle="1" w:styleId="Heading1Char">
-    <w:name w:val="Heading 1 Char"/>
-    <w:basedOn w:val="DefaultParagraphFont"/>
-    <w:link w:val="Heading1"/>
+  <w:style w:type="character" w:customStyle="1" w:styleId="berschrift1Zchn">
+    <w:name w:val="Überschrift 1 Zchn"/>
+    <w:basedOn w:val="Absatz-Standardschriftart"/>
+    <w:link w:val="berschrift1"/>
     <w:uiPriority w:val="1"/>
     <w:rPr>
       <w:rFonts w:asciiTheme="majorHAnsi" w:eastAsiaTheme="minorHAnsi" w:hAnsiTheme="majorHAnsi" w:cstheme="minorHAnsi"/>
-      <w:color w:val="E97132" w:themeColor="accent2"/>
+      <w:color w:val="ED7D31" w:themeColor="accent2"/>
       <w:sz w:val="32"/>
       <w:szCs w:val="32"/>
     </w:rPr>
   </w:style>
-  <w:style w:type="character" w:customStyle="1" w:styleId="Heading2Char">
-    <w:name w:val="Heading 2 Char"/>
-    <w:basedOn w:val="DefaultParagraphFont"/>
-    <w:link w:val="Heading2"/>
+  <w:style w:type="character" w:customStyle="1" w:styleId="berschrift2Zchn">
+    <w:name w:val="Überschrift 2 Zchn"/>
+    <w:basedOn w:val="Absatz-Standardschriftart"/>
+    <w:link w:val="berschrift2"/>
     <w:uiPriority w:val="2"/>
     <w:rPr>
       <w:rFonts w:asciiTheme="majorHAnsi" w:eastAsiaTheme="minorHAnsi" w:hAnsiTheme="majorHAnsi" w:cstheme="minorHAnsi"/>
-      <w:color w:val="E97132" w:themeColor="accent2"/>
+      <w:color w:val="ED7D31" w:themeColor="accent2"/>
       <w:sz w:val="28"/>
       <w:szCs w:val="28"/>
     </w:rPr>
   </w:style>
-  <w:style w:type="character" w:customStyle="1" w:styleId="Heading3Char">
-    <w:name w:val="Heading 3 Char"/>
-    <w:basedOn w:val="DefaultParagraphFont"/>
-    <w:link w:val="Heading3"/>
+  <w:style w:type="character" w:customStyle="1" w:styleId="berschrift3Zchn">
+    <w:name w:val="Überschrift 3 Zchn"/>
+    <w:basedOn w:val="Absatz-Standardschriftart"/>
+    <w:link w:val="berschrift3"/>
     <w:uiPriority w:val="2"/>
     <w:rPr>
       <w:rFonts w:asciiTheme="majorHAnsi" w:eastAsiaTheme="minorHAnsi" w:hAnsiTheme="majorHAnsi" w:cstheme="minorHAnsi"/>
-      <w:color w:val="E97132" w:themeColor="accent2"/>
+      <w:color w:val="ED7D31" w:themeColor="accent2"/>
       <w:sz w:val="24"/>
       <w:szCs w:val="24"/>
     </w:rPr>
@@ -7536,7 +7716,7 @@
 </file>
 
 <file path=word/glossary/webSettings.xml><?xml version="1.0" encoding="utf-8"?>
-<w:webSettings xmlns:mc="http://schemas.openxmlformats.org/markup-compatibility/2006" xmlns:r="http://schemas.openxmlformats.org/officeDocument/2006/relationships" xmlns:w="http://schemas.openxmlformats.org/wordprocessingml/2006/main" xmlns:w14="http://schemas.microsoft.com/office/word/2010/wordml" xmlns:w15="http://schemas.microsoft.com/office/word/2012/wordml" xmlns:w16cex="http://schemas.microsoft.com/office/word/2018/wordml/cex" xmlns:w16cid="http://schemas.microsoft.com/office/word/2016/wordml/cid" xmlns:w16="http://schemas.microsoft.com/office/word/2018/wordml" xmlns:w16du="http://schemas.microsoft.com/office/word/2023/wordml/word16du" xmlns:w16sdtdh="http://schemas.microsoft.com/office/word/2020/wordml/sdtdatahash" xmlns:w16se="http://schemas.microsoft.com/office/word/2015/wordml/symex" mc:Ignorable="w14 w15 w16se w16cid w16 w16cex w16sdtdh w16du">
+<w:webSettings xmlns:mc="http://schemas.openxmlformats.org/markup-compatibility/2006" xmlns:r="http://schemas.openxmlformats.org/officeDocument/2006/relationships" xmlns:w="http://schemas.openxmlformats.org/wordprocessingml/2006/main" xmlns:w14="http://schemas.microsoft.com/office/word/2010/wordml" xmlns:w15="http://schemas.microsoft.com/office/word/2012/wordml" xmlns:w16cex="http://schemas.microsoft.com/office/word/2018/wordml/cex" xmlns:w16cid="http://schemas.microsoft.com/office/word/2016/wordml/cid" xmlns:w16="http://schemas.microsoft.com/office/word/2018/wordml" xmlns:w16sdtdh="http://schemas.microsoft.com/office/word/2020/wordml/sdtdatahash" xmlns:w16se="http://schemas.microsoft.com/office/word/2015/wordml/symex" mc:Ignorable="w14 w15 w16se w16cid w16 w16cex w16sdtdh">
   <w:optimizeForBrowser/>
   <w:allowPNG/>
 </w:webSettings>
@@ -7834,15 +8014,6 @@
 </file>
 
 <file path=customXml/item2.xml><?xml version="1.0" encoding="utf-8"?>
-<?mso-contentType ?>
-<FormTemplates xmlns="http://schemas.microsoft.com/sharepoint/v3/contenttype/forms">
-  <Display>DocumentLibraryForm</Display>
-  <Edit>AssetEditForm</Edit>
-  <New>DocumentLibraryForm</New>
-</FormTemplates>
-</file>
-
-<file path=customXml/item3.xml><?xml version="1.0" encoding="utf-8"?>
 <ct:contentTypeSchema xmlns:ct="http://schemas.microsoft.com/office/2006/metadata/contentType" xmlns:ma="http://schemas.microsoft.com/office/2006/metadata/properties/metaAttributes" ct:_="" ma:_="" ma:contentTypeName="TemplateFile" ma:contentTypeID="0x01010037696D9D1D95EC45A9440548E782419D04008C4669C20C93454ABB50E332FADBDDBE" ma:contentTypeVersion="55" ma:contentTypeDescription="Create a new document." ma:contentTypeScope="" ma:versionID="0862fa1d3c98dca9116b8c2bbf050b2c">
   <xsd:schema xmlns:xsd="http://www.w3.org/2001/XMLSchema" xmlns:xs="http://www.w3.org/2001/XMLSchema" xmlns:p="http://schemas.microsoft.com/office/2006/metadata/properties" xmlns:ns2="f105ad54-119a-4495-aa55-0e28b6b4ad2f" xmlns:ns3="c7af2036-029c-470e-8042-297c68a41472" targetNamespace="http://schemas.microsoft.com/office/2006/metadata/properties" ma:root="true" ma:fieldsID="efcf89ea05a71204977c7c6a0a118372" ns2:_="" ns3:_="">
     <xsd:import namespace="f105ad54-119a-4495-aa55-0e28b6b4ad2f"/>
@@ -8901,7 +9072,30 @@
 </ct:contentTypeSchema>
 </file>
 
+<file path=customXml/item3.xml><?xml version="1.0" encoding="utf-8"?>
+<?mso-contentType ?>
+<FormTemplates xmlns="http://schemas.microsoft.com/sharepoint/v3/contenttype/forms">
+  <Display>DocumentLibraryForm</Display>
+  <Edit>AssetEditForm</Edit>
+  <New>DocumentLibraryForm</New>
+</FormTemplates>
+</file>
+
 <file path=customXml/item4.xml><?xml version="1.0" encoding="utf-8"?>
+<outs:outSpaceData xmlns:outs="http://schemas.microsoft.com/office/2009/outspace/metadata">
+  <outs:relatedDates/>
+  <outs:relatedDocuments/>
+  <outs:relatedPeople/>
+  <propertyMetadataList xmlns="http://schemas.microsoft.com/office/2009/outspace/metadata"/>
+  <outs:corruptMetadataWasLost/>
+</outs:outSpaceData>
+</file>
+
+<file path=customXml/item5.xml><?xml version="1.0" encoding="utf-8"?>
+<b:Sources xmlns:b="http://schemas.openxmlformats.org/officeDocument/2006/bibliography" xmlns="http://schemas.openxmlformats.org/officeDocument/2006/bibliography" SelectedStyle="\APASixthEditionOfficeOnline.xsl" StyleName="APA" Version="6"/>
+</file>
+
+<file path=customXml/item6.xml><?xml version="1.0" encoding="utf-8"?>
 <p:properties xmlns:p="http://schemas.microsoft.com/office/2006/metadata/properties" xmlns:xsi="http://www.w3.org/2001/XMLSchema-instance" xmlns:pc="http://schemas.microsoft.com/office/infopath/2007/PartnerControls">
   <documentManagement>
     <DirectSourceMarket xmlns="f105ad54-119a-4495-aa55-0e28b6b4ad2f">english</DirectSourceMarket>
@@ -9041,20 +9235,6 @@
 </p:properties>
 </file>
 
-<file path=customXml/item5.xml><?xml version="1.0" encoding="utf-8"?>
-<b:Sources xmlns:b="http://schemas.openxmlformats.org/officeDocument/2006/bibliography" xmlns="http://schemas.openxmlformats.org/officeDocument/2006/bibliography" SelectedStyle="\APASixthEditionOfficeOnline.xsl" StyleName="APA" Version="6"/>
-</file>
-
-<file path=customXml/item6.xml><?xml version="1.0" encoding="utf-8"?>
-<outs:outSpaceData xmlns:outs="http://schemas.microsoft.com/office/2009/outspace/metadata">
-  <outs:relatedDates/>
-  <outs:relatedDocuments/>
-  <outs:relatedPeople/>
-  <propertyMetadataList xmlns="http://schemas.microsoft.com/office/2009/outspace/metadata"/>
-  <outs:corruptMetadataWasLost/>
-</outs:outSpaceData>
-</file>
-
 <file path=customXml/itemProps1.xml><?xml version="1.0" encoding="utf-8"?>
 <ds:datastoreItem xmlns:ds="http://schemas.openxmlformats.org/officeDocument/2006/customXml" ds:itemID="{55AF091B-3C7A-41E3-B477-F2FDAA23CFDA}">
   <ds:schemaRefs>
@@ -9064,14 +9244,6 @@
 </file>
 
 <file path=customXml/itemProps2.xml><?xml version="1.0" encoding="utf-8"?>
-<ds:datastoreItem xmlns:ds="http://schemas.openxmlformats.org/officeDocument/2006/customXml" ds:itemID="{C125402F-C107-40BA-8DA2-55DB98D560EB}">
-  <ds:schemaRefs>
-    <ds:schemaRef ds:uri="http://schemas.microsoft.com/sharepoint/v3/contenttype/forms"/>
-  </ds:schemaRefs>
-</ds:datastoreItem>
-</file>
-
-<file path=customXml/itemProps3.xml><?xml version="1.0" encoding="utf-8"?>
 <ds:datastoreItem xmlns:ds="http://schemas.openxmlformats.org/officeDocument/2006/customXml" ds:itemID="{24346384-31DB-4076-9BA0-13516003C17E}">
   <ds:schemaRefs>
     <ds:schemaRef ds:uri="http://schemas.microsoft.com/office/2006/metadata/contentType"/>
@@ -9090,13 +9262,18 @@
 </ds:datastoreItem>
 </file>
 
+<file path=customXml/itemProps3.xml><?xml version="1.0" encoding="utf-8"?>
+<ds:datastoreItem xmlns:ds="http://schemas.openxmlformats.org/officeDocument/2006/customXml" ds:itemID="{C125402F-C107-40BA-8DA2-55DB98D560EB}">
+  <ds:schemaRefs>
+    <ds:schemaRef ds:uri="http://schemas.microsoft.com/sharepoint/v3/contenttype/forms"/>
+  </ds:schemaRefs>
+</ds:datastoreItem>
+</file>
+
 <file path=customXml/itemProps4.xml><?xml version="1.0" encoding="utf-8"?>
-<ds:datastoreItem xmlns:ds="http://schemas.openxmlformats.org/officeDocument/2006/customXml" ds:itemID="{B72563C7-3142-4B4A-BBE7-2D61B2933729}">
+<ds:datastoreItem xmlns:ds="http://schemas.openxmlformats.org/officeDocument/2006/customXml" ds:itemID="{BB12CF13-A6E2-4B52-A065-C287D308AFEB}">
   <ds:schemaRefs>
-    <ds:schemaRef ds:uri="http://schemas.microsoft.com/office/2006/metadata/properties"/>
-    <ds:schemaRef ds:uri="http://schemas.microsoft.com/office/infopath/2007/PartnerControls"/>
-    <ds:schemaRef ds:uri="f105ad54-119a-4495-aa55-0e28b6b4ad2f"/>
-    <ds:schemaRef ds:uri="c7af2036-029c-470e-8042-297c68a41472"/>
+    <ds:schemaRef ds:uri="http://schemas.microsoft.com/office/2009/outspace/metadata"/>
   </ds:schemaRefs>
 </ds:datastoreItem>
 </file>
@@ -9110,9 +9287,12 @@
 </file>
 
 <file path=customXml/itemProps6.xml><?xml version="1.0" encoding="utf-8"?>
-<ds:datastoreItem xmlns:ds="http://schemas.openxmlformats.org/officeDocument/2006/customXml" ds:itemID="{BB12CF13-A6E2-4B52-A065-C287D308AFEB}">
+<ds:datastoreItem xmlns:ds="http://schemas.openxmlformats.org/officeDocument/2006/customXml" ds:itemID="{B72563C7-3142-4B4A-BBE7-2D61B2933729}">
   <ds:schemaRefs>
-    <ds:schemaRef ds:uri="http://schemas.microsoft.com/office/2009/outspace/metadata"/>
+    <ds:schemaRef ds:uri="http://schemas.microsoft.com/office/2006/metadata/properties"/>
+    <ds:schemaRef ds:uri="http://schemas.microsoft.com/office/infopath/2007/PartnerControls"/>
+    <ds:schemaRef ds:uri="f105ad54-119a-4495-aa55-0e28b6b4ad2f"/>
+    <ds:schemaRef ds:uri="c7af2036-029c-470e-8042-297c68a41472"/>
   </ds:schemaRefs>
 </ds:datastoreItem>
 </file>
</xml_diff>